<commit_message>
[CHG] update learning doc
</commit_message>
<xml_diff>
--- a/Elasticsearch.docx
+++ b/Elasticsearch.docx
@@ -77,14 +77,14 @@
     <w:p>
       <w:pPr>
         <w:rPr>
-          <w:rFonts w:asciiTheme="majorHAnsi" w:hAnsiTheme="majorHAnsi" w:hint="eastAsia"/>
-        </w:rPr>
-      </w:pPr>
-    </w:p>
-    <w:p>
-      <w:pPr>
-        <w:rPr>
-          <w:rFonts w:asciiTheme="majorHAnsi" w:hAnsiTheme="majorHAnsi" w:hint="eastAsia"/>
+          <w:rFonts w:asciiTheme="majorHAnsi" w:hAnsiTheme="majorHAnsi"/>
+        </w:rPr>
+      </w:pPr>
+    </w:p>
+    <w:p>
+      <w:pPr>
+        <w:rPr>
+          <w:rFonts w:asciiTheme="majorHAnsi" w:hAnsiTheme="majorHAnsi"/>
           <w:b/>
         </w:rPr>
       </w:pPr>
@@ -99,35 +99,35 @@
     <w:p>
       <w:pPr>
         <w:rPr>
-          <w:rFonts w:asciiTheme="majorHAnsi" w:hAnsiTheme="majorHAnsi" w:hint="eastAsia"/>
-        </w:rPr>
-      </w:pPr>
-    </w:p>
-    <w:p>
-      <w:pPr>
-        <w:rPr>
-          <w:rFonts w:asciiTheme="majorHAnsi" w:hAnsiTheme="majorHAnsi" w:hint="eastAsia"/>
-        </w:rPr>
-      </w:pPr>
-    </w:p>
-    <w:p>
-      <w:pPr>
-        <w:rPr>
-          <w:rFonts w:asciiTheme="majorHAnsi" w:hAnsiTheme="majorHAnsi" w:hint="eastAsia"/>
-        </w:rPr>
-      </w:pPr>
-    </w:p>
-    <w:p>
-      <w:pPr>
-        <w:rPr>
-          <w:rFonts w:asciiTheme="majorHAnsi" w:hAnsiTheme="majorHAnsi" w:hint="eastAsia"/>
-        </w:rPr>
-      </w:pPr>
-    </w:p>
-    <w:p>
-      <w:pPr>
-        <w:rPr>
-          <w:rFonts w:asciiTheme="majorHAnsi" w:hAnsiTheme="majorHAnsi" w:hint="eastAsia"/>
+          <w:rFonts w:asciiTheme="majorHAnsi" w:hAnsiTheme="majorHAnsi"/>
+        </w:rPr>
+      </w:pPr>
+    </w:p>
+    <w:p>
+      <w:pPr>
+        <w:rPr>
+          <w:rFonts w:asciiTheme="majorHAnsi" w:hAnsiTheme="majorHAnsi"/>
+        </w:rPr>
+      </w:pPr>
+    </w:p>
+    <w:p>
+      <w:pPr>
+        <w:rPr>
+          <w:rFonts w:asciiTheme="majorHAnsi" w:hAnsiTheme="majorHAnsi"/>
+        </w:rPr>
+      </w:pPr>
+    </w:p>
+    <w:p>
+      <w:pPr>
+        <w:rPr>
+          <w:rFonts w:asciiTheme="majorHAnsi" w:hAnsiTheme="majorHAnsi"/>
+        </w:rPr>
+      </w:pPr>
+    </w:p>
+    <w:p>
+      <w:pPr>
+        <w:rPr>
+          <w:rFonts w:asciiTheme="majorHAnsi" w:hAnsiTheme="majorHAnsi"/>
           <w:b/>
         </w:rPr>
       </w:pPr>
@@ -156,7 +156,7 @@
     <w:p>
       <w:pPr>
         <w:rPr>
-          <w:rFonts w:asciiTheme="majorHAnsi" w:hAnsiTheme="majorHAnsi" w:hint="eastAsia"/>
+          <w:rFonts w:asciiTheme="majorHAnsi" w:hAnsiTheme="majorHAnsi"/>
         </w:rPr>
       </w:pPr>
       <w:r>
@@ -237,7 +237,7 @@
     <w:p>
       <w:pPr>
         <w:rPr>
-          <w:rFonts w:asciiTheme="majorHAnsi" w:hAnsiTheme="majorHAnsi" w:hint="eastAsia"/>
+          <w:rFonts w:asciiTheme="majorHAnsi" w:hAnsiTheme="majorHAnsi"/>
         </w:rPr>
       </w:pPr>
       <w:r>
@@ -349,7 +349,7 @@
     <w:p>
       <w:pPr>
         <w:rPr>
-          <w:rFonts w:asciiTheme="majorHAnsi" w:hAnsiTheme="majorHAnsi" w:hint="eastAsia"/>
+          <w:rFonts w:asciiTheme="majorHAnsi" w:hAnsiTheme="majorHAnsi"/>
         </w:rPr>
       </w:pPr>
       <w:r>
@@ -392,14 +392,14 @@
     <w:p>
       <w:pPr>
         <w:rPr>
-          <w:rFonts w:asciiTheme="majorHAnsi" w:hAnsiTheme="majorHAnsi" w:hint="eastAsia"/>
-        </w:rPr>
-      </w:pPr>
-    </w:p>
-    <w:p>
-      <w:pPr>
-        <w:rPr>
-          <w:rFonts w:asciiTheme="majorHAnsi" w:hAnsiTheme="majorHAnsi" w:hint="eastAsia"/>
+          <w:rFonts w:asciiTheme="majorHAnsi" w:hAnsiTheme="majorHAnsi"/>
+        </w:rPr>
+      </w:pPr>
+    </w:p>
+    <w:p>
+      <w:pPr>
+        <w:rPr>
+          <w:rFonts w:asciiTheme="majorHAnsi" w:hAnsiTheme="majorHAnsi"/>
         </w:rPr>
       </w:pPr>
       <w:r>
@@ -418,7 +418,7 @@
     <w:p>
       <w:pPr>
         <w:rPr>
-          <w:rFonts w:asciiTheme="majorHAnsi" w:hAnsiTheme="majorHAnsi" w:hint="eastAsia"/>
+          <w:rFonts w:asciiTheme="majorHAnsi" w:hAnsiTheme="majorHAnsi"/>
         </w:rPr>
       </w:pPr>
       <w:proofErr w:type="gramStart"/>
@@ -493,14 +493,14 @@
     <w:p>
       <w:pPr>
         <w:rPr>
-          <w:rFonts w:asciiTheme="majorHAnsi" w:hAnsiTheme="majorHAnsi" w:hint="eastAsia"/>
-        </w:rPr>
-      </w:pPr>
-    </w:p>
-    <w:p>
-      <w:pPr>
-        <w:rPr>
-          <w:rFonts w:asciiTheme="majorHAnsi" w:hAnsiTheme="majorHAnsi" w:hint="eastAsia"/>
+          <w:rFonts w:asciiTheme="majorHAnsi" w:hAnsiTheme="majorHAnsi"/>
+        </w:rPr>
+      </w:pPr>
+    </w:p>
+    <w:p>
+      <w:pPr>
+        <w:rPr>
+          <w:rFonts w:asciiTheme="majorHAnsi" w:hAnsiTheme="majorHAnsi"/>
         </w:rPr>
       </w:pPr>
       <w:r>
@@ -525,7 +525,7 @@
     <w:p>
       <w:pPr>
         <w:rPr>
-          <w:rFonts w:asciiTheme="majorHAnsi" w:hAnsiTheme="majorHAnsi" w:hint="eastAsia"/>
+          <w:rFonts w:asciiTheme="majorHAnsi" w:hAnsiTheme="majorHAnsi"/>
         </w:rPr>
       </w:pPr>
       <w:r>
@@ -550,7 +550,7 @@
     <w:p>
       <w:pPr>
         <w:rPr>
-          <w:rFonts w:asciiTheme="majorHAnsi" w:hAnsiTheme="majorHAnsi" w:hint="eastAsia"/>
+          <w:rFonts w:asciiTheme="majorHAnsi" w:hAnsiTheme="majorHAnsi"/>
         </w:rPr>
       </w:pPr>
       <w:r>
@@ -569,7 +569,7 @@
     <w:p>
       <w:pPr>
         <w:rPr>
-          <w:rFonts w:asciiTheme="majorHAnsi" w:hAnsiTheme="majorHAnsi" w:hint="eastAsia"/>
+          <w:rFonts w:asciiTheme="majorHAnsi" w:hAnsiTheme="majorHAnsi"/>
         </w:rPr>
       </w:pPr>
       <w:r>
@@ -600,7 +600,7 @@
     <w:p>
       <w:pPr>
         <w:rPr>
-          <w:rFonts w:asciiTheme="majorHAnsi" w:hAnsiTheme="majorHAnsi" w:hint="eastAsia"/>
+          <w:rFonts w:asciiTheme="majorHAnsi" w:hAnsiTheme="majorHAnsi"/>
         </w:rPr>
       </w:pPr>
       <w:r>
@@ -637,7 +637,7 @@
     <w:p>
       <w:pPr>
         <w:rPr>
-          <w:rFonts w:asciiTheme="majorHAnsi" w:hAnsiTheme="majorHAnsi" w:hint="eastAsia"/>
+          <w:rFonts w:asciiTheme="majorHAnsi" w:hAnsiTheme="majorHAnsi"/>
         </w:rPr>
       </w:pPr>
       <w:r>
@@ -670,7 +670,7 @@
     <w:p>
       <w:pPr>
         <w:rPr>
-          <w:rFonts w:asciiTheme="majorHAnsi" w:hAnsiTheme="majorHAnsi" w:hint="eastAsia"/>
+          <w:rFonts w:asciiTheme="majorHAnsi" w:hAnsiTheme="majorHAnsi"/>
         </w:rPr>
       </w:pPr>
       <w:r>
@@ -689,14 +689,14 @@
     <w:p>
       <w:pPr>
         <w:rPr>
-          <w:rFonts w:asciiTheme="majorHAnsi" w:hAnsiTheme="majorHAnsi" w:hint="eastAsia"/>
-        </w:rPr>
-      </w:pPr>
-    </w:p>
-    <w:p>
-      <w:pPr>
-        <w:rPr>
-          <w:rFonts w:asciiTheme="majorHAnsi" w:hAnsiTheme="majorHAnsi" w:hint="eastAsia"/>
+          <w:rFonts w:asciiTheme="majorHAnsi" w:hAnsiTheme="majorHAnsi"/>
+        </w:rPr>
+      </w:pPr>
+    </w:p>
+    <w:p>
+      <w:pPr>
+        <w:rPr>
+          <w:rFonts w:asciiTheme="majorHAnsi" w:hAnsiTheme="majorHAnsi"/>
         </w:rPr>
       </w:pPr>
       <w:r>
@@ -721,7 +721,7 @@
     <w:p>
       <w:pPr>
         <w:rPr>
-          <w:rFonts w:asciiTheme="majorHAnsi" w:hAnsiTheme="majorHAnsi" w:hint="eastAsia"/>
+          <w:rFonts w:asciiTheme="majorHAnsi" w:hAnsiTheme="majorHAnsi"/>
         </w:rPr>
       </w:pPr>
       <w:r>
@@ -734,7 +734,7 @@
     <w:p>
       <w:pPr>
         <w:rPr>
-          <w:rFonts w:asciiTheme="majorHAnsi" w:hAnsiTheme="majorHAnsi" w:hint="eastAsia"/>
+          <w:rFonts w:asciiTheme="majorHAnsi" w:hAnsiTheme="majorHAnsi"/>
         </w:rPr>
       </w:pPr>
       <w:r>
@@ -760,7 +760,7 @@
     <w:p>
       <w:pPr>
         <w:rPr>
-          <w:rFonts w:asciiTheme="majorHAnsi" w:hAnsiTheme="majorHAnsi" w:hint="eastAsia"/>
+          <w:rFonts w:asciiTheme="majorHAnsi" w:hAnsiTheme="majorHAnsi"/>
         </w:rPr>
       </w:pPr>
       <w:r>
@@ -797,7 +797,7 @@
     <w:p>
       <w:pPr>
         <w:rPr>
-          <w:rFonts w:asciiTheme="majorHAnsi" w:hAnsiTheme="majorHAnsi" w:hint="eastAsia"/>
+          <w:rFonts w:asciiTheme="majorHAnsi" w:hAnsiTheme="majorHAnsi"/>
         </w:rPr>
       </w:pPr>
       <w:r>
@@ -929,7 +929,7 @@
     <w:p>
       <w:pPr>
         <w:rPr>
-          <w:rFonts w:asciiTheme="majorHAnsi" w:hAnsiTheme="majorHAnsi" w:hint="eastAsia"/>
+          <w:rFonts w:asciiTheme="majorHAnsi" w:hAnsiTheme="majorHAnsi"/>
         </w:rPr>
       </w:pPr>
       <w:r>
@@ -949,7 +949,7 @@
     <w:p>
       <w:pPr>
         <w:rPr>
-          <w:rFonts w:asciiTheme="majorHAnsi" w:hAnsiTheme="majorHAnsi" w:hint="eastAsia"/>
+          <w:rFonts w:asciiTheme="majorHAnsi" w:hAnsiTheme="majorHAnsi"/>
         </w:rPr>
       </w:pPr>
       <w:r>
@@ -962,7 +962,7 @@
     <w:p>
       <w:pPr>
         <w:rPr>
-          <w:rFonts w:asciiTheme="majorHAnsi" w:hAnsiTheme="majorHAnsi" w:hint="eastAsia"/>
+          <w:rFonts w:asciiTheme="majorHAnsi" w:hAnsiTheme="majorHAnsi"/>
         </w:rPr>
       </w:pPr>
       <w:r>
@@ -975,7 +975,7 @@
     <w:p>
       <w:pPr>
         <w:rPr>
-          <w:rFonts w:asciiTheme="majorHAnsi" w:hAnsiTheme="majorHAnsi" w:hint="eastAsia"/>
+          <w:rFonts w:asciiTheme="majorHAnsi" w:hAnsiTheme="majorHAnsi"/>
           <w:b/>
         </w:rPr>
       </w:pPr>
@@ -1004,7 +1004,7 @@
     <w:p>
       <w:pPr>
         <w:rPr>
-          <w:rFonts w:asciiTheme="majorHAnsi" w:hAnsiTheme="majorHAnsi" w:hint="eastAsia"/>
+          <w:rFonts w:asciiTheme="majorHAnsi" w:hAnsiTheme="majorHAnsi"/>
         </w:rPr>
       </w:pPr>
       <w:r>
@@ -1275,7 +1275,7 @@
     <w:p>
       <w:pPr>
         <w:rPr>
-          <w:rFonts w:asciiTheme="majorHAnsi" w:hAnsiTheme="majorHAnsi" w:hint="eastAsia"/>
+          <w:rFonts w:asciiTheme="majorHAnsi" w:hAnsiTheme="majorHAnsi"/>
         </w:rPr>
       </w:pPr>
       <w:r>
@@ -1704,7 +1704,7 @@
     <w:p>
       <w:pPr>
         <w:rPr>
-          <w:rFonts w:asciiTheme="majorHAnsi" w:hAnsiTheme="majorHAnsi" w:hint="eastAsia"/>
+          <w:rFonts w:asciiTheme="majorHAnsi" w:hAnsiTheme="majorHAnsi"/>
         </w:rPr>
       </w:pPr>
       <w:r>
@@ -1970,7 +1970,7 @@
     <w:p>
       <w:pPr>
         <w:rPr>
-          <w:rFonts w:asciiTheme="majorHAnsi" w:hAnsiTheme="majorHAnsi" w:hint="eastAsia"/>
+          <w:rFonts w:asciiTheme="majorHAnsi" w:hAnsiTheme="majorHAnsi"/>
         </w:rPr>
       </w:pPr>
       <w:r>
@@ -2148,21 +2148,21 @@
     <w:p>
       <w:pPr>
         <w:rPr>
-          <w:rFonts w:asciiTheme="majorHAnsi" w:hAnsiTheme="majorHAnsi" w:hint="eastAsia"/>
-        </w:rPr>
-      </w:pPr>
-    </w:p>
-    <w:p>
-      <w:pPr>
-        <w:rPr>
-          <w:rFonts w:asciiTheme="majorHAnsi" w:hAnsiTheme="majorHAnsi" w:hint="eastAsia"/>
-        </w:rPr>
-      </w:pPr>
-    </w:p>
-    <w:p>
-      <w:pPr>
-        <w:rPr>
-          <w:rFonts w:asciiTheme="majorHAnsi" w:hAnsiTheme="majorHAnsi" w:hint="eastAsia"/>
+          <w:rFonts w:asciiTheme="majorHAnsi" w:hAnsiTheme="majorHAnsi"/>
+        </w:rPr>
+      </w:pPr>
+    </w:p>
+    <w:p>
+      <w:pPr>
+        <w:rPr>
+          <w:rFonts w:asciiTheme="majorHAnsi" w:hAnsiTheme="majorHAnsi"/>
+        </w:rPr>
+      </w:pPr>
+    </w:p>
+    <w:p>
+      <w:pPr>
+        <w:rPr>
+          <w:rFonts w:asciiTheme="majorHAnsi" w:hAnsiTheme="majorHAnsi"/>
           <w:b/>
         </w:rPr>
       </w:pPr>
@@ -2298,7 +2298,7 @@
         <w:shd w:val="clear" w:color="auto" w:fill="343741"/>
         <w:rPr>
           <w:rStyle w:val="pln"/>
-          <w:rFonts w:ascii="Consolas" w:hAnsi="Consolas" w:cs="Consolas" w:hint="eastAsia"/>
+          <w:rFonts w:ascii="Consolas" w:hAnsi="Consolas" w:cs="Consolas"/>
           <w:color w:val="F5F7FA"/>
           <w:sz w:val="15"/>
           <w:szCs w:val="15"/>
@@ -2573,7 +2573,7 @@
       <w:pPr>
         <w:rPr>
           <w:rStyle w:val="pln"/>
-          <w:rFonts w:ascii="Consolas" w:eastAsia="宋体" w:hAnsi="Consolas" w:cs="Consolas" w:hint="eastAsia"/>
+          <w:rFonts w:ascii="Consolas" w:eastAsia="宋体" w:hAnsi="Consolas" w:cs="Consolas"/>
           <w:color w:val="F5F7FA"/>
           <w:kern w:val="0"/>
           <w:sz w:val="15"/>
@@ -2584,7 +2584,7 @@
     <w:p>
       <w:pPr>
         <w:rPr>
-          <w:rFonts w:asciiTheme="majorHAnsi" w:hAnsiTheme="majorHAnsi" w:hint="eastAsia"/>
+          <w:rFonts w:asciiTheme="majorHAnsi" w:hAnsiTheme="majorHAnsi"/>
           <w:b/>
         </w:rPr>
       </w:pPr>
@@ -2739,7 +2739,7 @@
     <w:p>
       <w:pPr>
         <w:rPr>
-          <w:rFonts w:asciiTheme="majorHAnsi" w:hAnsiTheme="majorHAnsi" w:hint="eastAsia"/>
+          <w:rFonts w:asciiTheme="majorHAnsi" w:hAnsiTheme="majorHAnsi"/>
         </w:rPr>
       </w:pPr>
       <w:r>
@@ -2788,14 +2788,14 @@
     <w:p>
       <w:pPr>
         <w:rPr>
-          <w:rFonts w:asciiTheme="majorHAnsi" w:hAnsiTheme="majorHAnsi" w:hint="eastAsia"/>
-        </w:rPr>
-      </w:pPr>
-    </w:p>
-    <w:p>
-      <w:pPr>
-        <w:rPr>
-          <w:rFonts w:asciiTheme="majorHAnsi" w:hAnsiTheme="majorHAnsi" w:hint="eastAsia"/>
+          <w:rFonts w:asciiTheme="majorHAnsi" w:hAnsiTheme="majorHAnsi"/>
+        </w:rPr>
+      </w:pPr>
+    </w:p>
+    <w:p>
+      <w:pPr>
+        <w:rPr>
+          <w:rFonts w:asciiTheme="majorHAnsi" w:hAnsiTheme="majorHAnsi"/>
           <w:b/>
         </w:rPr>
       </w:pPr>
@@ -2824,7 +2824,7 @@
     <w:p>
       <w:pPr>
         <w:rPr>
-          <w:rFonts w:asciiTheme="majorHAnsi" w:hAnsiTheme="majorHAnsi" w:hint="eastAsia"/>
+          <w:rFonts w:asciiTheme="majorHAnsi" w:hAnsiTheme="majorHAnsi"/>
         </w:rPr>
       </w:pPr>
       <w:r>
@@ -3275,7 +3275,7 @@
     <w:p>
       <w:pPr>
         <w:rPr>
-          <w:rFonts w:asciiTheme="majorHAnsi" w:hAnsiTheme="majorHAnsi" w:hint="eastAsia"/>
+          <w:rFonts w:asciiTheme="majorHAnsi" w:hAnsiTheme="majorHAnsi"/>
         </w:rPr>
       </w:pPr>
       <w:r>
@@ -3294,14 +3294,14 @@
     <w:p>
       <w:pPr>
         <w:rPr>
-          <w:rFonts w:asciiTheme="majorHAnsi" w:hAnsiTheme="majorHAnsi" w:hint="eastAsia"/>
-        </w:rPr>
-      </w:pPr>
-    </w:p>
-    <w:p>
-      <w:pPr>
-        <w:rPr>
-          <w:rFonts w:asciiTheme="majorHAnsi" w:hAnsiTheme="majorHAnsi" w:hint="eastAsia"/>
+          <w:rFonts w:asciiTheme="majorHAnsi" w:hAnsiTheme="majorHAnsi"/>
+        </w:rPr>
+      </w:pPr>
+    </w:p>
+    <w:p>
+      <w:pPr>
+        <w:rPr>
+          <w:rFonts w:asciiTheme="majorHAnsi" w:hAnsiTheme="majorHAnsi"/>
         </w:rPr>
       </w:pPr>
       <w:r>
@@ -3356,14 +3356,14 @@
     <w:p>
       <w:pPr>
         <w:rPr>
-          <w:rFonts w:asciiTheme="majorHAnsi" w:hAnsiTheme="majorHAnsi" w:hint="eastAsia"/>
-        </w:rPr>
-      </w:pPr>
-    </w:p>
-    <w:p>
-      <w:pPr>
-        <w:rPr>
-          <w:rFonts w:asciiTheme="majorHAnsi" w:hAnsiTheme="majorHAnsi" w:hint="eastAsia"/>
+          <w:rFonts w:asciiTheme="majorHAnsi" w:hAnsiTheme="majorHAnsi"/>
+        </w:rPr>
+      </w:pPr>
+    </w:p>
+    <w:p>
+      <w:pPr>
+        <w:rPr>
+          <w:rFonts w:asciiTheme="majorHAnsi" w:hAnsiTheme="majorHAnsi"/>
           <w:b/>
         </w:rPr>
       </w:pPr>
@@ -3474,7 +3474,7 @@
     <w:p>
       <w:pPr>
         <w:rPr>
-          <w:rFonts w:asciiTheme="majorHAnsi" w:hAnsiTheme="majorHAnsi" w:hint="eastAsia"/>
+          <w:rFonts w:asciiTheme="majorHAnsi" w:hAnsiTheme="majorHAnsi"/>
         </w:rPr>
       </w:pPr>
       <w:r>
@@ -4035,14 +4035,14 @@
     <w:p>
       <w:pPr>
         <w:rPr>
-          <w:rFonts w:asciiTheme="majorHAnsi" w:hAnsiTheme="majorHAnsi" w:hint="eastAsia"/>
-        </w:rPr>
-      </w:pPr>
-    </w:p>
-    <w:p>
-      <w:pPr>
-        <w:rPr>
-          <w:rFonts w:asciiTheme="majorHAnsi" w:hAnsiTheme="majorHAnsi" w:hint="eastAsia"/>
+          <w:rFonts w:asciiTheme="majorHAnsi" w:hAnsiTheme="majorHAnsi"/>
+        </w:rPr>
+      </w:pPr>
+    </w:p>
+    <w:p>
+      <w:pPr>
+        <w:rPr>
+          <w:rFonts w:asciiTheme="majorHAnsi" w:hAnsiTheme="majorHAnsi"/>
           <w:b/>
         </w:rPr>
       </w:pPr>
@@ -4057,7 +4057,7 @@
     <w:p>
       <w:pPr>
         <w:rPr>
-          <w:rFonts w:asciiTheme="majorHAnsi" w:hAnsiTheme="majorHAnsi" w:hint="eastAsia"/>
+          <w:rFonts w:asciiTheme="majorHAnsi" w:hAnsiTheme="majorHAnsi"/>
         </w:rPr>
       </w:pPr>
       <w:proofErr w:type="spellStart"/>
@@ -4110,7 +4110,7 @@
     <w:p>
       <w:pPr>
         <w:rPr>
-          <w:rFonts w:asciiTheme="majorHAnsi" w:hAnsiTheme="majorHAnsi" w:hint="eastAsia"/>
+          <w:rFonts w:asciiTheme="majorHAnsi" w:hAnsiTheme="majorHAnsi"/>
         </w:rPr>
       </w:pPr>
       <w:r>
@@ -4165,7 +4165,7 @@
     <w:p>
       <w:pPr>
         <w:rPr>
-          <w:rFonts w:asciiTheme="majorHAnsi" w:hAnsiTheme="majorHAnsi" w:hint="eastAsia"/>
+          <w:rFonts w:asciiTheme="majorHAnsi" w:hAnsiTheme="majorHAnsi"/>
         </w:rPr>
       </w:pPr>
       <w:r>
@@ -4540,7 +4540,7 @@
     <w:p>
       <w:pPr>
         <w:rPr>
-          <w:rFonts w:asciiTheme="majorHAnsi" w:hAnsiTheme="majorHAnsi" w:hint="eastAsia"/>
+          <w:rFonts w:asciiTheme="majorHAnsi" w:hAnsiTheme="majorHAnsi"/>
         </w:rPr>
       </w:pPr>
       <w:r>
@@ -4965,7 +4965,7 @@
     <w:p>
       <w:pPr>
         <w:rPr>
-          <w:rFonts w:asciiTheme="majorHAnsi" w:hAnsiTheme="majorHAnsi" w:hint="eastAsia"/>
+          <w:rFonts w:asciiTheme="majorHAnsi" w:hAnsiTheme="majorHAnsi"/>
         </w:rPr>
       </w:pPr>
       <w:r>
@@ -6194,7 +6194,7 @@
     <w:p>
       <w:pPr>
         <w:rPr>
-          <w:rFonts w:asciiTheme="majorHAnsi" w:hAnsiTheme="majorHAnsi" w:hint="eastAsia"/>
+          <w:rFonts w:asciiTheme="majorHAnsi" w:hAnsiTheme="majorHAnsi"/>
         </w:rPr>
       </w:pPr>
       <w:r>
@@ -6276,7 +6276,7 @@
     <w:p>
       <w:pPr>
         <w:rPr>
-          <w:rFonts w:asciiTheme="majorHAnsi" w:hAnsiTheme="majorHAnsi" w:hint="eastAsia"/>
+          <w:rFonts w:asciiTheme="majorHAnsi" w:hAnsiTheme="majorHAnsi"/>
         </w:rPr>
       </w:pPr>
       <w:r>
@@ -6705,7 +6705,7 @@
     <w:p>
       <w:pPr>
         <w:rPr>
-          <w:rFonts w:asciiTheme="majorHAnsi" w:hAnsiTheme="majorHAnsi" w:hint="eastAsia"/>
+          <w:rFonts w:asciiTheme="majorHAnsi" w:hAnsiTheme="majorHAnsi"/>
         </w:rPr>
       </w:pPr>
       <w:r>
@@ -7134,7 +7134,7 @@
     <w:p>
       <w:pPr>
         <w:rPr>
-          <w:rFonts w:asciiTheme="majorHAnsi" w:hAnsiTheme="majorHAnsi" w:hint="eastAsia"/>
+          <w:rFonts w:asciiTheme="majorHAnsi" w:hAnsiTheme="majorHAnsi"/>
         </w:rPr>
       </w:pPr>
       <w:r>
@@ -7159,28 +7159,28 @@
     <w:p>
       <w:pPr>
         <w:rPr>
-          <w:rFonts w:asciiTheme="majorHAnsi" w:hAnsiTheme="majorHAnsi" w:hint="eastAsia"/>
-        </w:rPr>
-      </w:pPr>
-    </w:p>
-    <w:p>
-      <w:pPr>
-        <w:rPr>
-          <w:rFonts w:asciiTheme="majorHAnsi" w:hAnsiTheme="majorHAnsi" w:hint="eastAsia"/>
-        </w:rPr>
-      </w:pPr>
-    </w:p>
-    <w:p>
-      <w:pPr>
-        <w:rPr>
-          <w:rFonts w:asciiTheme="majorHAnsi" w:hAnsiTheme="majorHAnsi" w:hint="eastAsia"/>
-        </w:rPr>
-      </w:pPr>
-    </w:p>
-    <w:p>
-      <w:pPr>
-        <w:rPr>
-          <w:rFonts w:asciiTheme="majorHAnsi" w:hAnsiTheme="majorHAnsi" w:hint="eastAsia"/>
+          <w:rFonts w:asciiTheme="majorHAnsi" w:hAnsiTheme="majorHAnsi"/>
+        </w:rPr>
+      </w:pPr>
+    </w:p>
+    <w:p>
+      <w:pPr>
+        <w:rPr>
+          <w:rFonts w:asciiTheme="majorHAnsi" w:hAnsiTheme="majorHAnsi"/>
+        </w:rPr>
+      </w:pPr>
+    </w:p>
+    <w:p>
+      <w:pPr>
+        <w:rPr>
+          <w:rFonts w:asciiTheme="majorHAnsi" w:hAnsiTheme="majorHAnsi"/>
+        </w:rPr>
+      </w:pPr>
+    </w:p>
+    <w:p>
+      <w:pPr>
+        <w:rPr>
+          <w:rFonts w:asciiTheme="majorHAnsi" w:hAnsiTheme="majorHAnsi"/>
           <w:b/>
         </w:rPr>
       </w:pPr>
@@ -7195,14 +7195,14 @@
     <w:p>
       <w:pPr>
         <w:rPr>
-          <w:rFonts w:asciiTheme="majorHAnsi" w:hAnsiTheme="majorHAnsi" w:hint="eastAsia"/>
-        </w:rPr>
-      </w:pPr>
-    </w:p>
-    <w:p>
-      <w:pPr>
-        <w:rPr>
-          <w:rFonts w:asciiTheme="majorHAnsi" w:hAnsiTheme="majorHAnsi" w:hint="eastAsia"/>
+          <w:rFonts w:asciiTheme="majorHAnsi" w:hAnsiTheme="majorHAnsi"/>
+        </w:rPr>
+      </w:pPr>
+    </w:p>
+    <w:p>
+      <w:pPr>
+        <w:rPr>
+          <w:rFonts w:asciiTheme="majorHAnsi" w:hAnsiTheme="majorHAnsi"/>
         </w:rPr>
       </w:pPr>
       <w:r>
@@ -7249,7 +7249,7 @@
     <w:p>
       <w:pPr>
         <w:rPr>
-          <w:rFonts w:asciiTheme="majorHAnsi" w:hAnsiTheme="majorHAnsi" w:hint="eastAsia"/>
+          <w:rFonts w:asciiTheme="majorHAnsi" w:hAnsiTheme="majorHAnsi"/>
         </w:rPr>
       </w:pPr>
       <w:r>
@@ -7262,7 +7262,7 @@
     <w:p>
       <w:pPr>
         <w:rPr>
-          <w:rFonts w:asciiTheme="majorHAnsi" w:hAnsiTheme="majorHAnsi" w:hint="eastAsia"/>
+          <w:rFonts w:asciiTheme="majorHAnsi" w:hAnsiTheme="majorHAnsi"/>
         </w:rPr>
       </w:pPr>
       <w:r>
@@ -7293,7 +7293,7 @@
     <w:p>
       <w:pPr>
         <w:rPr>
-          <w:rFonts w:asciiTheme="majorHAnsi" w:hAnsiTheme="majorHAnsi" w:hint="eastAsia"/>
+          <w:rFonts w:asciiTheme="majorHAnsi" w:hAnsiTheme="majorHAnsi"/>
         </w:rPr>
       </w:pPr>
       <w:r>
@@ -7312,14 +7312,14 @@
     <w:p>
       <w:pPr>
         <w:rPr>
-          <w:rFonts w:asciiTheme="majorHAnsi" w:hAnsiTheme="majorHAnsi" w:hint="eastAsia"/>
-        </w:rPr>
-      </w:pPr>
-    </w:p>
-    <w:p>
-      <w:pPr>
-        <w:rPr>
-          <w:rFonts w:asciiTheme="majorHAnsi" w:hAnsiTheme="majorHAnsi" w:hint="eastAsia"/>
+          <w:rFonts w:asciiTheme="majorHAnsi" w:hAnsiTheme="majorHAnsi"/>
+        </w:rPr>
+      </w:pPr>
+    </w:p>
+    <w:p>
+      <w:pPr>
+        <w:rPr>
+          <w:rFonts w:asciiTheme="majorHAnsi" w:hAnsiTheme="majorHAnsi"/>
         </w:rPr>
       </w:pPr>
       <w:r>
@@ -7338,7 +7338,7 @@
     <w:p>
       <w:pPr>
         <w:rPr>
-          <w:rFonts w:asciiTheme="majorHAnsi" w:hAnsiTheme="majorHAnsi" w:hint="eastAsia"/>
+          <w:rFonts w:asciiTheme="majorHAnsi" w:hAnsiTheme="majorHAnsi"/>
         </w:rPr>
       </w:pPr>
       <w:r>
@@ -7357,7 +7357,7 @@
     <w:p>
       <w:pPr>
         <w:rPr>
-          <w:rFonts w:asciiTheme="majorHAnsi" w:hAnsiTheme="majorHAnsi" w:hint="eastAsia"/>
+          <w:rFonts w:asciiTheme="majorHAnsi" w:hAnsiTheme="majorHAnsi"/>
         </w:rPr>
       </w:pPr>
       <w:r>
@@ -7406,7 +7406,7 @@
     <w:p>
       <w:pPr>
         <w:rPr>
-          <w:rFonts w:asciiTheme="majorHAnsi" w:hAnsiTheme="majorHAnsi" w:hint="eastAsia"/>
+          <w:rFonts w:asciiTheme="majorHAnsi" w:hAnsiTheme="majorHAnsi"/>
         </w:rPr>
       </w:pPr>
       <w:r>
@@ -7425,7 +7425,7 @@
     <w:p>
       <w:pPr>
         <w:rPr>
-          <w:rFonts w:asciiTheme="majorHAnsi" w:hAnsiTheme="majorHAnsi" w:hint="eastAsia"/>
+          <w:rFonts w:asciiTheme="majorHAnsi" w:hAnsiTheme="majorHAnsi"/>
         </w:rPr>
       </w:pPr>
       <w:r>
@@ -7456,7 +7456,7 @@
     <w:p>
       <w:pPr>
         <w:rPr>
-          <w:rFonts w:asciiTheme="majorHAnsi" w:hAnsiTheme="majorHAnsi" w:hint="eastAsia"/>
+          <w:rFonts w:asciiTheme="majorHAnsi" w:hAnsiTheme="majorHAnsi"/>
         </w:rPr>
       </w:pPr>
       <w:r>
@@ -7475,7 +7475,7 @@
     <w:p>
       <w:pPr>
         <w:rPr>
-          <w:rFonts w:asciiTheme="majorHAnsi" w:hAnsiTheme="majorHAnsi" w:hint="eastAsia"/>
+          <w:rFonts w:asciiTheme="majorHAnsi" w:hAnsiTheme="majorHAnsi"/>
         </w:rPr>
       </w:pPr>
       <w:r>
@@ -7512,14 +7512,14 @@
     <w:p>
       <w:pPr>
         <w:rPr>
-          <w:rFonts w:asciiTheme="majorHAnsi" w:hAnsiTheme="majorHAnsi" w:hint="eastAsia"/>
-        </w:rPr>
-      </w:pPr>
-    </w:p>
-    <w:p>
-      <w:pPr>
-        <w:rPr>
-          <w:rFonts w:asciiTheme="majorHAnsi" w:hAnsiTheme="majorHAnsi" w:hint="eastAsia"/>
+          <w:rFonts w:asciiTheme="majorHAnsi" w:hAnsiTheme="majorHAnsi"/>
+        </w:rPr>
+      </w:pPr>
+    </w:p>
+    <w:p>
+      <w:pPr>
+        <w:rPr>
+          <w:rFonts w:asciiTheme="majorHAnsi" w:hAnsiTheme="majorHAnsi"/>
           <w:b/>
         </w:rPr>
       </w:pPr>
@@ -7541,7 +7541,7 @@
     <w:p>
       <w:pPr>
         <w:rPr>
-          <w:rFonts w:asciiTheme="majorHAnsi" w:hAnsiTheme="majorHAnsi" w:hint="eastAsia"/>
+          <w:rFonts w:asciiTheme="majorHAnsi" w:hAnsiTheme="majorHAnsi"/>
         </w:rPr>
       </w:pPr>
       <w:hyperlink r:id="rId9" w:history="1">
@@ -7556,7 +7556,7 @@
     <w:p>
       <w:pPr>
         <w:rPr>
-          <w:rFonts w:asciiTheme="majorHAnsi" w:hAnsiTheme="majorHAnsi" w:hint="eastAsia"/>
+          <w:rFonts w:asciiTheme="majorHAnsi" w:hAnsiTheme="majorHAnsi"/>
         </w:rPr>
       </w:pPr>
       <w:r>
@@ -7589,7 +7589,7 @@
     <w:p>
       <w:pPr>
         <w:rPr>
-          <w:rFonts w:asciiTheme="majorHAnsi" w:hAnsiTheme="majorHAnsi" w:hint="eastAsia"/>
+          <w:rFonts w:asciiTheme="majorHAnsi" w:hAnsiTheme="majorHAnsi"/>
         </w:rPr>
       </w:pPr>
       <w:r>
@@ -7620,7 +7620,7 @@
     <w:p>
       <w:pPr>
         <w:rPr>
-          <w:rFonts w:asciiTheme="majorHAnsi" w:hAnsiTheme="majorHAnsi" w:hint="eastAsia"/>
+          <w:rFonts w:asciiTheme="majorHAnsi" w:hAnsiTheme="majorHAnsi"/>
         </w:rPr>
       </w:pPr>
       <w:r>
@@ -7651,7 +7651,7 @@
     <w:p>
       <w:pPr>
         <w:rPr>
-          <w:rFonts w:asciiTheme="majorHAnsi" w:hAnsiTheme="majorHAnsi" w:hint="eastAsia"/>
+          <w:rFonts w:asciiTheme="majorHAnsi" w:hAnsiTheme="majorHAnsi"/>
         </w:rPr>
       </w:pPr>
       <w:r>
@@ -7670,7 +7670,7 @@
     <w:p>
       <w:pPr>
         <w:rPr>
-          <w:rFonts w:asciiTheme="majorHAnsi" w:hAnsiTheme="majorHAnsi" w:hint="eastAsia"/>
+          <w:rFonts w:asciiTheme="majorHAnsi" w:hAnsiTheme="majorHAnsi"/>
         </w:rPr>
       </w:pPr>
       <w:r>
@@ -7703,7 +7703,7 @@
     <w:p>
       <w:pPr>
         <w:rPr>
-          <w:rFonts w:asciiTheme="majorHAnsi" w:hAnsiTheme="majorHAnsi" w:hint="eastAsia"/>
+          <w:rFonts w:asciiTheme="majorHAnsi" w:hAnsiTheme="majorHAnsi"/>
         </w:rPr>
       </w:pPr>
       <w:r>
@@ -7734,14 +7734,14 @@
     <w:p>
       <w:pPr>
         <w:rPr>
-          <w:rFonts w:asciiTheme="majorHAnsi" w:hAnsiTheme="majorHAnsi" w:hint="eastAsia"/>
-        </w:rPr>
-      </w:pPr>
-    </w:p>
-    <w:p>
-      <w:pPr>
-        <w:rPr>
-          <w:rFonts w:asciiTheme="majorHAnsi" w:hAnsiTheme="majorHAnsi" w:hint="eastAsia"/>
+          <w:rFonts w:asciiTheme="majorHAnsi" w:hAnsiTheme="majorHAnsi"/>
+        </w:rPr>
+      </w:pPr>
+    </w:p>
+    <w:p>
+      <w:pPr>
+        <w:rPr>
+          <w:rFonts w:asciiTheme="majorHAnsi" w:hAnsiTheme="majorHAnsi"/>
           <w:b/>
         </w:rPr>
       </w:pPr>
@@ -7763,7 +7763,7 @@
     <w:p>
       <w:pPr>
         <w:rPr>
-          <w:rFonts w:asciiTheme="majorHAnsi" w:hAnsiTheme="majorHAnsi" w:hint="eastAsia"/>
+          <w:rFonts w:asciiTheme="majorHAnsi" w:hAnsiTheme="majorHAnsi"/>
         </w:rPr>
       </w:pPr>
       <w:hyperlink r:id="rId10" w:history="1">
@@ -7778,7 +7778,7 @@
     <w:p>
       <w:pPr>
         <w:rPr>
-          <w:rFonts w:asciiTheme="majorHAnsi" w:hAnsiTheme="majorHAnsi" w:hint="eastAsia"/>
+          <w:rFonts w:asciiTheme="majorHAnsi" w:hAnsiTheme="majorHAnsi"/>
         </w:rPr>
       </w:pPr>
       <w:r>
@@ -7803,7 +7803,7 @@
     <w:p>
       <w:pPr>
         <w:rPr>
-          <w:rFonts w:asciiTheme="majorHAnsi" w:hAnsiTheme="majorHAnsi" w:hint="eastAsia"/>
+          <w:rFonts w:asciiTheme="majorHAnsi" w:hAnsiTheme="majorHAnsi"/>
         </w:rPr>
       </w:pPr>
       <w:r>
@@ -7846,7 +7846,7 @@
     <w:p>
       <w:pPr>
         <w:rPr>
-          <w:rFonts w:asciiTheme="majorHAnsi" w:hAnsiTheme="majorHAnsi" w:hint="eastAsia"/>
+          <w:rFonts w:asciiTheme="majorHAnsi" w:hAnsiTheme="majorHAnsi"/>
         </w:rPr>
       </w:pPr>
       <w:r>
@@ -7871,7 +7871,7 @@
     <w:p>
       <w:pPr>
         <w:rPr>
-          <w:rFonts w:asciiTheme="majorHAnsi" w:hAnsiTheme="majorHAnsi" w:hint="eastAsia"/>
+          <w:rFonts w:asciiTheme="majorHAnsi" w:hAnsiTheme="majorHAnsi"/>
         </w:rPr>
       </w:pPr>
       <w:r>
@@ -7890,7 +7890,7 @@
     <w:p>
       <w:pPr>
         <w:rPr>
-          <w:rFonts w:asciiTheme="majorHAnsi" w:hAnsiTheme="majorHAnsi" w:hint="eastAsia"/>
+          <w:rFonts w:asciiTheme="majorHAnsi" w:hAnsiTheme="majorHAnsi"/>
         </w:rPr>
       </w:pPr>
       <w:r>
@@ -7915,7 +7915,7 @@
     <w:p>
       <w:pPr>
         <w:rPr>
-          <w:rFonts w:asciiTheme="majorHAnsi" w:hAnsiTheme="majorHAnsi" w:hint="eastAsia"/>
+          <w:rFonts w:asciiTheme="majorHAnsi" w:hAnsiTheme="majorHAnsi"/>
         </w:rPr>
       </w:pPr>
       <w:r>
@@ -7934,7 +7934,7 @@
     <w:p>
       <w:pPr>
         <w:rPr>
-          <w:rFonts w:asciiTheme="majorHAnsi" w:hAnsiTheme="majorHAnsi" w:hint="eastAsia"/>
+          <w:rFonts w:asciiTheme="majorHAnsi" w:hAnsiTheme="majorHAnsi"/>
         </w:rPr>
       </w:pPr>
       <w:r>
@@ -7965,7 +7965,7 @@
     <w:p>
       <w:pPr>
         <w:rPr>
-          <w:rFonts w:asciiTheme="majorHAnsi" w:hAnsiTheme="majorHAnsi" w:hint="eastAsia"/>
+          <w:rFonts w:asciiTheme="majorHAnsi" w:hAnsiTheme="majorHAnsi"/>
         </w:rPr>
       </w:pPr>
       <w:r>
@@ -7996,7 +7996,7 @@
     <w:p>
       <w:pPr>
         <w:rPr>
-          <w:rFonts w:asciiTheme="majorHAnsi" w:hAnsiTheme="majorHAnsi" w:hint="eastAsia"/>
+          <w:rFonts w:asciiTheme="majorHAnsi" w:hAnsiTheme="majorHAnsi"/>
         </w:rPr>
       </w:pPr>
       <w:r>
@@ -8027,7 +8027,7 @@
     <w:p>
       <w:pPr>
         <w:rPr>
-          <w:rFonts w:asciiTheme="majorHAnsi" w:hAnsiTheme="majorHAnsi" w:hint="eastAsia"/>
+          <w:rFonts w:asciiTheme="majorHAnsi" w:hAnsiTheme="majorHAnsi"/>
         </w:rPr>
       </w:pPr>
       <w:r>
@@ -8046,7 +8046,7 @@
     <w:p>
       <w:pPr>
         <w:rPr>
-          <w:rFonts w:asciiTheme="majorHAnsi" w:hAnsiTheme="majorHAnsi" w:hint="eastAsia"/>
+          <w:rFonts w:asciiTheme="majorHAnsi" w:hAnsiTheme="majorHAnsi"/>
         </w:rPr>
       </w:pPr>
       <w:proofErr w:type="spellStart"/>
@@ -8087,7 +8087,7 @@
     <w:p>
       <w:pPr>
         <w:rPr>
-          <w:rFonts w:asciiTheme="majorHAnsi" w:hAnsiTheme="majorHAnsi" w:hint="eastAsia"/>
+          <w:rFonts w:asciiTheme="majorHAnsi" w:hAnsiTheme="majorHAnsi"/>
         </w:rPr>
       </w:pPr>
       <w:r>
@@ -8106,7 +8106,7 @@
     <w:p>
       <w:pPr>
         <w:rPr>
-          <w:rFonts w:asciiTheme="majorHAnsi" w:hAnsiTheme="majorHAnsi" w:hint="eastAsia"/>
+          <w:rFonts w:asciiTheme="majorHAnsi" w:hAnsiTheme="majorHAnsi"/>
         </w:rPr>
       </w:pPr>
       <w:r>
@@ -8159,7 +8159,7 @@
     <w:p>
       <w:pPr>
         <w:rPr>
-          <w:rFonts w:asciiTheme="majorHAnsi" w:hAnsiTheme="majorHAnsi" w:hint="eastAsia"/>
+          <w:rFonts w:asciiTheme="majorHAnsi" w:hAnsiTheme="majorHAnsi"/>
         </w:rPr>
       </w:pPr>
       <w:r>
@@ -8210,7 +8210,7 @@
     <w:p>
       <w:pPr>
         <w:rPr>
-          <w:rFonts w:asciiTheme="majorHAnsi" w:hAnsiTheme="majorHAnsi" w:hint="eastAsia"/>
+          <w:rFonts w:asciiTheme="majorHAnsi" w:hAnsiTheme="majorHAnsi"/>
         </w:rPr>
       </w:pPr>
       <w:r>
@@ -8243,7 +8243,7 @@
     <w:p>
       <w:pPr>
         <w:rPr>
-          <w:rFonts w:asciiTheme="majorHAnsi" w:hAnsiTheme="majorHAnsi" w:hint="eastAsia"/>
+          <w:rFonts w:asciiTheme="majorHAnsi" w:hAnsiTheme="majorHAnsi"/>
         </w:rPr>
       </w:pPr>
       <w:r>
@@ -8276,14 +8276,14 @@
     <w:p>
       <w:pPr>
         <w:rPr>
-          <w:rFonts w:asciiTheme="majorHAnsi" w:hAnsiTheme="majorHAnsi" w:hint="eastAsia"/>
-        </w:rPr>
-      </w:pPr>
-    </w:p>
-    <w:p>
-      <w:pPr>
-        <w:rPr>
-          <w:rFonts w:asciiTheme="majorHAnsi" w:hAnsiTheme="majorHAnsi" w:hint="eastAsia"/>
+          <w:rFonts w:asciiTheme="majorHAnsi" w:hAnsiTheme="majorHAnsi"/>
+        </w:rPr>
+      </w:pPr>
+    </w:p>
+    <w:p>
+      <w:pPr>
+        <w:rPr>
+          <w:rFonts w:asciiTheme="majorHAnsi" w:hAnsiTheme="majorHAnsi"/>
         </w:rPr>
       </w:pPr>
       <w:r>
@@ -8302,7 +8302,7 @@
     <w:p>
       <w:pPr>
         <w:rPr>
-          <w:rFonts w:asciiTheme="majorHAnsi" w:hAnsiTheme="majorHAnsi" w:hint="eastAsia"/>
+          <w:rFonts w:asciiTheme="majorHAnsi" w:hAnsiTheme="majorHAnsi"/>
         </w:rPr>
       </w:pPr>
       <w:hyperlink r:id="rId11" w:history="1">
@@ -8317,7 +8317,7 @@
     <w:p>
       <w:pPr>
         <w:rPr>
-          <w:rFonts w:asciiTheme="majorHAnsi" w:hAnsiTheme="majorHAnsi" w:hint="eastAsia"/>
+          <w:rFonts w:asciiTheme="majorHAnsi" w:hAnsiTheme="majorHAnsi"/>
         </w:rPr>
       </w:pPr>
       <w:r>
@@ -8330,7 +8330,7 @@
     <w:p>
       <w:pPr>
         <w:rPr>
-          <w:rFonts w:asciiTheme="majorHAnsi" w:hAnsiTheme="majorHAnsi" w:hint="eastAsia"/>
+          <w:rFonts w:asciiTheme="majorHAnsi" w:hAnsiTheme="majorHAnsi"/>
         </w:rPr>
       </w:pPr>
       <w:r>
@@ -8344,7 +8344,7 @@
     <w:p>
       <w:pPr>
         <w:rPr>
-          <w:rFonts w:asciiTheme="majorHAnsi" w:hAnsiTheme="majorHAnsi" w:hint="eastAsia"/>
+          <w:rFonts w:asciiTheme="majorHAnsi" w:hAnsiTheme="majorHAnsi"/>
         </w:rPr>
       </w:pPr>
       <w:r>
@@ -8357,7 +8357,7 @@
     <w:p>
       <w:pPr>
         <w:rPr>
-          <w:rFonts w:asciiTheme="majorHAnsi" w:hAnsiTheme="majorHAnsi" w:hint="eastAsia"/>
+          <w:rFonts w:asciiTheme="majorHAnsi" w:hAnsiTheme="majorHAnsi"/>
         </w:rPr>
       </w:pPr>
       <w:r>
@@ -8400,7 +8400,7 @@
     <w:p>
       <w:pPr>
         <w:rPr>
-          <w:rFonts w:asciiTheme="majorHAnsi" w:hAnsiTheme="majorHAnsi" w:hint="eastAsia"/>
+          <w:rFonts w:asciiTheme="majorHAnsi" w:hAnsiTheme="majorHAnsi"/>
         </w:rPr>
       </w:pPr>
       <w:r>
@@ -8413,7 +8413,7 @@
     <w:p>
       <w:pPr>
         <w:rPr>
-          <w:rFonts w:asciiTheme="majorHAnsi" w:hAnsiTheme="majorHAnsi" w:hint="eastAsia"/>
+          <w:rFonts w:asciiTheme="majorHAnsi" w:hAnsiTheme="majorHAnsi"/>
         </w:rPr>
       </w:pPr>
       <w:r>
@@ -8456,7 +8456,7 @@
     <w:p>
       <w:pPr>
         <w:rPr>
-          <w:rFonts w:asciiTheme="majorHAnsi" w:hAnsiTheme="majorHAnsi" w:hint="eastAsia"/>
+          <w:rFonts w:asciiTheme="majorHAnsi" w:hAnsiTheme="majorHAnsi"/>
         </w:rPr>
       </w:pPr>
       <w:r>
@@ -8469,7 +8469,7 @@
     <w:p>
       <w:pPr>
         <w:rPr>
-          <w:rFonts w:asciiTheme="majorHAnsi" w:hAnsiTheme="majorHAnsi" w:hint="eastAsia"/>
+          <w:rFonts w:asciiTheme="majorHAnsi" w:hAnsiTheme="majorHAnsi"/>
         </w:rPr>
       </w:pPr>
       <w:r>
@@ -8488,7 +8488,7 @@
     <w:p>
       <w:pPr>
         <w:rPr>
-          <w:rFonts w:asciiTheme="majorHAnsi" w:hAnsiTheme="majorHAnsi" w:hint="eastAsia"/>
+          <w:rFonts w:asciiTheme="majorHAnsi" w:hAnsiTheme="majorHAnsi"/>
         </w:rPr>
       </w:pPr>
       <w:r>
@@ -8501,7 +8501,7 @@
     <w:p>
       <w:pPr>
         <w:rPr>
-          <w:rFonts w:asciiTheme="majorHAnsi" w:hAnsiTheme="majorHAnsi" w:hint="eastAsia"/>
+          <w:rFonts w:asciiTheme="majorHAnsi" w:hAnsiTheme="majorHAnsi"/>
         </w:rPr>
       </w:pPr>
       <w:r>
@@ -8520,7 +8520,7 @@
     <w:p>
       <w:pPr>
         <w:rPr>
-          <w:rFonts w:asciiTheme="majorHAnsi" w:hAnsiTheme="majorHAnsi" w:hint="eastAsia"/>
+          <w:rFonts w:asciiTheme="majorHAnsi" w:hAnsiTheme="majorHAnsi"/>
         </w:rPr>
       </w:pPr>
       <w:r>
@@ -8539,7 +8539,7 @@
     <w:p>
       <w:pPr>
         <w:rPr>
-          <w:rFonts w:asciiTheme="majorHAnsi" w:hAnsiTheme="majorHAnsi" w:hint="eastAsia"/>
+          <w:rFonts w:asciiTheme="majorHAnsi" w:hAnsiTheme="majorHAnsi"/>
         </w:rPr>
       </w:pPr>
       <w:r>
@@ -8572,7 +8572,7 @@
     <w:p>
       <w:pPr>
         <w:rPr>
-          <w:rFonts w:asciiTheme="majorHAnsi" w:hAnsiTheme="majorHAnsi" w:hint="eastAsia"/>
+          <w:rFonts w:asciiTheme="majorHAnsi" w:hAnsiTheme="majorHAnsi"/>
         </w:rPr>
       </w:pPr>
       <w:r>
@@ -8585,7 +8585,7 @@
     <w:p>
       <w:pPr>
         <w:rPr>
-          <w:rFonts w:asciiTheme="majorHAnsi" w:hAnsiTheme="majorHAnsi" w:hint="eastAsia"/>
+          <w:rFonts w:asciiTheme="majorHAnsi" w:hAnsiTheme="majorHAnsi"/>
         </w:rPr>
       </w:pPr>
       <w:r>
@@ -8604,7 +8604,7 @@
     <w:p>
       <w:pPr>
         <w:rPr>
-          <w:rFonts w:asciiTheme="majorHAnsi" w:hAnsiTheme="majorHAnsi" w:hint="eastAsia"/>
+          <w:rFonts w:asciiTheme="majorHAnsi" w:hAnsiTheme="majorHAnsi"/>
         </w:rPr>
       </w:pPr>
       <w:r>
@@ -8617,7 +8617,7 @@
     <w:p>
       <w:pPr>
         <w:rPr>
-          <w:rFonts w:asciiTheme="majorHAnsi" w:hAnsiTheme="majorHAnsi" w:hint="eastAsia"/>
+          <w:rFonts w:asciiTheme="majorHAnsi" w:hAnsiTheme="majorHAnsi"/>
         </w:rPr>
       </w:pPr>
       <w:r>
@@ -8636,7 +8636,7 @@
     <w:p>
       <w:pPr>
         <w:rPr>
-          <w:rFonts w:asciiTheme="majorHAnsi" w:hAnsiTheme="majorHAnsi" w:hint="eastAsia"/>
+          <w:rFonts w:asciiTheme="majorHAnsi" w:hAnsiTheme="majorHAnsi"/>
         </w:rPr>
       </w:pPr>
       <w:r>
@@ -8649,7 +8649,7 @@
     <w:p>
       <w:pPr>
         <w:rPr>
-          <w:rFonts w:asciiTheme="majorHAnsi" w:hAnsiTheme="majorHAnsi" w:hint="eastAsia"/>
+          <w:rFonts w:asciiTheme="majorHAnsi" w:hAnsiTheme="majorHAnsi"/>
         </w:rPr>
       </w:pPr>
       <w:r>
@@ -8668,7 +8668,7 @@
     <w:p>
       <w:pPr>
         <w:rPr>
-          <w:rFonts w:asciiTheme="majorHAnsi" w:hAnsiTheme="majorHAnsi" w:hint="eastAsia"/>
+          <w:rFonts w:asciiTheme="majorHAnsi" w:hAnsiTheme="majorHAnsi"/>
         </w:rPr>
       </w:pPr>
       <w:r>
@@ -8681,7 +8681,7 @@
     <w:p>
       <w:pPr>
         <w:rPr>
-          <w:rFonts w:asciiTheme="majorHAnsi" w:hAnsiTheme="majorHAnsi" w:hint="eastAsia"/>
+          <w:rFonts w:asciiTheme="majorHAnsi" w:hAnsiTheme="majorHAnsi"/>
         </w:rPr>
       </w:pPr>
       <w:r>
@@ -8700,7 +8700,7 @@
     <w:p>
       <w:pPr>
         <w:rPr>
-          <w:rFonts w:asciiTheme="majorHAnsi" w:hAnsiTheme="majorHAnsi" w:hint="eastAsia"/>
+          <w:rFonts w:asciiTheme="majorHAnsi" w:hAnsiTheme="majorHAnsi"/>
         </w:rPr>
       </w:pPr>
       <w:r>
@@ -8713,7 +8713,7 @@
     <w:p>
       <w:pPr>
         <w:rPr>
-          <w:rFonts w:asciiTheme="majorHAnsi" w:hAnsiTheme="majorHAnsi" w:hint="eastAsia"/>
+          <w:rFonts w:asciiTheme="majorHAnsi" w:hAnsiTheme="majorHAnsi"/>
         </w:rPr>
       </w:pPr>
       <w:r>
@@ -8732,14 +8732,14 @@
     <w:p>
       <w:pPr>
         <w:rPr>
-          <w:rFonts w:asciiTheme="majorHAnsi" w:hAnsiTheme="majorHAnsi" w:hint="eastAsia"/>
-        </w:rPr>
-      </w:pPr>
-    </w:p>
-    <w:p>
-      <w:pPr>
-        <w:rPr>
-          <w:rFonts w:asciiTheme="majorHAnsi" w:hAnsiTheme="majorHAnsi" w:hint="eastAsia"/>
+          <w:rFonts w:asciiTheme="majorHAnsi" w:hAnsiTheme="majorHAnsi"/>
+        </w:rPr>
+      </w:pPr>
+    </w:p>
+    <w:p>
+      <w:pPr>
+        <w:rPr>
+          <w:rFonts w:asciiTheme="majorHAnsi" w:hAnsiTheme="majorHAnsi"/>
           <w:b/>
         </w:rPr>
       </w:pPr>
@@ -8754,7 +8754,7 @@
     <w:p>
       <w:pPr>
         <w:rPr>
-          <w:rFonts w:asciiTheme="majorHAnsi" w:hAnsiTheme="majorHAnsi" w:hint="eastAsia"/>
+          <w:rFonts w:asciiTheme="majorHAnsi" w:hAnsiTheme="majorHAnsi"/>
         </w:rPr>
       </w:pPr>
       <w:r>
@@ -8775,7 +8775,7 @@
     <w:p>
       <w:pPr>
         <w:rPr>
-          <w:rFonts w:asciiTheme="majorHAnsi" w:hAnsiTheme="majorHAnsi" w:hint="eastAsia"/>
+          <w:rFonts w:asciiTheme="majorHAnsi" w:hAnsiTheme="majorHAnsi"/>
         </w:rPr>
       </w:pPr>
       <w:r>
@@ -8885,7 +8885,7 @@
     <w:p>
       <w:pPr>
         <w:rPr>
-          <w:rFonts w:asciiTheme="majorHAnsi" w:hAnsiTheme="majorHAnsi" w:hint="eastAsia"/>
+          <w:rFonts w:asciiTheme="majorHAnsi" w:hAnsiTheme="majorHAnsi"/>
         </w:rPr>
       </w:pPr>
       <w:r>
@@ -8898,7 +8898,7 @@
     <w:p>
       <w:pPr>
         <w:rPr>
-          <w:rFonts w:asciiTheme="majorHAnsi" w:hAnsiTheme="majorHAnsi" w:hint="eastAsia"/>
+          <w:rFonts w:asciiTheme="majorHAnsi" w:hAnsiTheme="majorHAnsi"/>
         </w:rPr>
       </w:pPr>
       <w:r>
@@ -9057,7 +9057,7 @@
     <w:p>
       <w:pPr>
         <w:rPr>
-          <w:rFonts w:asciiTheme="majorHAnsi" w:hAnsiTheme="majorHAnsi" w:hint="eastAsia"/>
+          <w:rFonts w:asciiTheme="majorHAnsi" w:hAnsiTheme="majorHAnsi"/>
         </w:rPr>
       </w:pPr>
       <w:r>
@@ -9078,7 +9078,7 @@
     <w:p>
       <w:pPr>
         <w:rPr>
-          <w:rFonts w:asciiTheme="majorHAnsi" w:hAnsiTheme="majorHAnsi" w:hint="eastAsia"/>
+          <w:rFonts w:asciiTheme="majorHAnsi" w:hAnsiTheme="majorHAnsi"/>
         </w:rPr>
       </w:pPr>
       <w:r>
@@ -9504,7 +9504,7 @@
     <w:p>
       <w:pPr>
         <w:rPr>
-          <w:rFonts w:asciiTheme="majorHAnsi" w:hAnsiTheme="majorHAnsi" w:hint="eastAsia"/>
+          <w:rFonts w:asciiTheme="majorHAnsi" w:hAnsiTheme="majorHAnsi"/>
         </w:rPr>
       </w:pPr>
       <w:r>
@@ -9517,7 +9517,7 @@
     <w:p>
       <w:pPr>
         <w:rPr>
-          <w:rFonts w:asciiTheme="majorHAnsi" w:hAnsiTheme="majorHAnsi" w:hint="eastAsia"/>
+          <w:rFonts w:asciiTheme="majorHAnsi" w:hAnsiTheme="majorHAnsi"/>
         </w:rPr>
       </w:pPr>
       <w:r>
@@ -9995,7 +9995,7 @@
     <w:p>
       <w:pPr>
         <w:rPr>
-          <w:rFonts w:asciiTheme="majorHAnsi" w:hAnsiTheme="majorHAnsi" w:hint="eastAsia"/>
+          <w:rFonts w:asciiTheme="majorHAnsi" w:hAnsiTheme="majorHAnsi"/>
         </w:rPr>
       </w:pPr>
       <w:r>
@@ -10016,7 +10016,7 @@
     <w:p>
       <w:pPr>
         <w:rPr>
-          <w:rFonts w:asciiTheme="majorHAnsi" w:hAnsiTheme="majorHAnsi" w:hint="eastAsia"/>
+          <w:rFonts w:asciiTheme="majorHAnsi" w:hAnsiTheme="majorHAnsi"/>
         </w:rPr>
       </w:pPr>
       <w:r>
@@ -10688,7 +10688,7 @@
     <w:p>
       <w:pPr>
         <w:rPr>
-          <w:rFonts w:asciiTheme="majorHAnsi" w:hAnsiTheme="majorHAnsi" w:hint="eastAsia"/>
+          <w:rFonts w:asciiTheme="majorHAnsi" w:hAnsiTheme="majorHAnsi"/>
         </w:rPr>
       </w:pPr>
       <w:r>
@@ -10701,7 +10701,7 @@
     <w:p>
       <w:pPr>
         <w:rPr>
-          <w:rFonts w:asciiTheme="majorHAnsi" w:hAnsiTheme="majorHAnsi" w:hint="eastAsia"/>
+          <w:rFonts w:asciiTheme="majorHAnsi" w:hAnsiTheme="majorHAnsi"/>
         </w:rPr>
       </w:pPr>
       <w:r>
@@ -11013,7 +11013,7 @@
     <w:p>
       <w:pPr>
         <w:rPr>
-          <w:rFonts w:asciiTheme="majorHAnsi" w:hAnsiTheme="majorHAnsi" w:hint="eastAsia"/>
+          <w:rFonts w:asciiTheme="majorHAnsi" w:hAnsiTheme="majorHAnsi"/>
         </w:rPr>
       </w:pPr>
       <w:r>
@@ -11026,7 +11026,7 @@
     <w:p>
       <w:pPr>
         <w:rPr>
-          <w:rFonts w:asciiTheme="majorHAnsi" w:hAnsiTheme="majorHAnsi" w:hint="eastAsia"/>
+          <w:rFonts w:asciiTheme="majorHAnsi" w:hAnsiTheme="majorHAnsi"/>
         </w:rPr>
       </w:pPr>
       <w:r>
@@ -11301,14 +11301,14 @@
     <w:p>
       <w:pPr>
         <w:rPr>
-          <w:rFonts w:asciiTheme="majorHAnsi" w:hAnsiTheme="majorHAnsi" w:hint="eastAsia"/>
-        </w:rPr>
-      </w:pPr>
-    </w:p>
-    <w:p>
-      <w:pPr>
-        <w:rPr>
-          <w:rFonts w:asciiTheme="majorHAnsi" w:hAnsiTheme="majorHAnsi" w:hint="eastAsia"/>
+          <w:rFonts w:asciiTheme="majorHAnsi" w:hAnsiTheme="majorHAnsi"/>
+        </w:rPr>
+      </w:pPr>
+    </w:p>
+    <w:p>
+      <w:pPr>
+        <w:rPr>
+          <w:rFonts w:asciiTheme="majorHAnsi" w:hAnsiTheme="majorHAnsi"/>
           <w:b/>
         </w:rPr>
       </w:pPr>
@@ -11323,7 +11323,7 @@
     <w:p>
       <w:pPr>
         <w:rPr>
-          <w:rFonts w:asciiTheme="majorHAnsi" w:hAnsiTheme="majorHAnsi" w:hint="eastAsia"/>
+          <w:rFonts w:asciiTheme="majorHAnsi" w:hAnsiTheme="majorHAnsi"/>
         </w:rPr>
       </w:pPr>
       <w:proofErr w:type="gramStart"/>
@@ -11339,7 +11339,7 @@
     <w:p>
       <w:pPr>
         <w:rPr>
-          <w:rFonts w:asciiTheme="majorHAnsi" w:hAnsiTheme="majorHAnsi" w:hint="eastAsia"/>
+          <w:rFonts w:asciiTheme="majorHAnsi" w:hAnsiTheme="majorHAnsi"/>
         </w:rPr>
       </w:pPr>
       <w:r>
@@ -11358,7 +11358,7 @@
     <w:p>
       <w:pPr>
         <w:rPr>
-          <w:rFonts w:asciiTheme="majorHAnsi" w:hAnsiTheme="majorHAnsi" w:hint="eastAsia"/>
+          <w:rFonts w:asciiTheme="majorHAnsi" w:hAnsiTheme="majorHAnsi"/>
         </w:rPr>
       </w:pPr>
       <w:proofErr w:type="spellStart"/>
@@ -11373,7 +11373,7 @@
     <w:p>
       <w:pPr>
         <w:rPr>
-          <w:rFonts w:asciiTheme="majorHAnsi" w:hAnsiTheme="majorHAnsi" w:hint="eastAsia"/>
+          <w:rFonts w:asciiTheme="majorHAnsi" w:hAnsiTheme="majorHAnsi"/>
         </w:rPr>
       </w:pPr>
       <w:r>
@@ -11392,7 +11392,7 @@
     <w:p>
       <w:pPr>
         <w:rPr>
-          <w:rFonts w:asciiTheme="majorHAnsi" w:hAnsiTheme="majorHAnsi" w:hint="eastAsia"/>
+          <w:rFonts w:asciiTheme="majorHAnsi" w:hAnsiTheme="majorHAnsi"/>
         </w:rPr>
       </w:pPr>
       <w:proofErr w:type="gramStart"/>
@@ -11407,7 +11407,7 @@
     <w:p>
       <w:pPr>
         <w:rPr>
-          <w:rFonts w:asciiTheme="majorHAnsi" w:hAnsiTheme="majorHAnsi" w:hint="eastAsia"/>
+          <w:rFonts w:asciiTheme="majorHAnsi" w:hAnsiTheme="majorHAnsi"/>
         </w:rPr>
       </w:pPr>
       <w:r>
@@ -11438,7 +11438,7 @@
     <w:p>
       <w:pPr>
         <w:rPr>
-          <w:rFonts w:asciiTheme="majorHAnsi" w:hAnsiTheme="majorHAnsi" w:hint="eastAsia"/>
+          <w:rFonts w:asciiTheme="majorHAnsi" w:hAnsiTheme="majorHAnsi"/>
         </w:rPr>
       </w:pPr>
       <w:proofErr w:type="gramStart"/>
@@ -11453,7 +11453,7 @@
     <w:p>
       <w:pPr>
         <w:rPr>
-          <w:rFonts w:asciiTheme="majorHAnsi" w:hAnsiTheme="majorHAnsi" w:hint="eastAsia"/>
+          <w:rFonts w:asciiTheme="majorHAnsi" w:hAnsiTheme="majorHAnsi"/>
         </w:rPr>
       </w:pPr>
       <w:r>
@@ -12701,14 +12701,14 @@
     <w:p>
       <w:pPr>
         <w:rPr>
-          <w:rFonts w:asciiTheme="majorHAnsi" w:hAnsiTheme="majorHAnsi" w:hint="eastAsia"/>
-        </w:rPr>
-      </w:pPr>
-    </w:p>
-    <w:p>
-      <w:pPr>
-        <w:rPr>
-          <w:rFonts w:asciiTheme="majorHAnsi" w:hAnsiTheme="majorHAnsi" w:hint="eastAsia"/>
+          <w:rFonts w:asciiTheme="majorHAnsi" w:hAnsiTheme="majorHAnsi"/>
+        </w:rPr>
+      </w:pPr>
+    </w:p>
+    <w:p>
+      <w:pPr>
+        <w:rPr>
+          <w:rFonts w:asciiTheme="majorHAnsi" w:hAnsiTheme="majorHAnsi"/>
         </w:rPr>
       </w:pPr>
       <w:proofErr w:type="spellStart"/>
@@ -12723,7 +12723,7 @@
     <w:p>
       <w:pPr>
         <w:rPr>
-          <w:rFonts w:asciiTheme="majorHAnsi" w:hAnsiTheme="majorHAnsi" w:hint="eastAsia"/>
+          <w:rFonts w:asciiTheme="majorHAnsi" w:hAnsiTheme="majorHAnsi"/>
         </w:rPr>
       </w:pPr>
       <w:r>
@@ -13214,25 +13214,1759 @@
           <w:szCs w:val="15"/>
         </w:rPr>
       </w:pPr>
+      <w:r>
+        <w:rPr>
+          <w:rStyle w:val="pun"/>
+          <w:rFonts w:ascii="Consolas" w:hAnsi="Consolas" w:cs="Consolas"/>
+          <w:color w:val="F5F7FA"/>
+          <w:sz w:val="15"/>
+          <w:szCs w:val="15"/>
+        </w:rPr>
+        <w:t>}</w:t>
+      </w:r>
+    </w:p>
+    <w:p>
+      <w:pPr>
+        <w:rPr>
+          <w:rFonts w:asciiTheme="majorHAnsi" w:hAnsiTheme="majorHAnsi" w:hint="eastAsia"/>
+        </w:rPr>
+      </w:pPr>
+    </w:p>
+    <w:p>
+      <w:pPr>
+        <w:rPr>
+          <w:rFonts w:asciiTheme="majorHAnsi" w:hAnsiTheme="majorHAnsi" w:hint="eastAsia"/>
+        </w:rPr>
+      </w:pPr>
+    </w:p>
+    <w:p>
+      <w:pPr>
+        <w:rPr>
+          <w:rFonts w:asciiTheme="majorHAnsi" w:hAnsiTheme="majorHAnsi" w:hint="eastAsia"/>
+        </w:rPr>
+      </w:pPr>
+      <w:r>
+        <w:rPr>
+          <w:rFonts w:asciiTheme="majorHAnsi" w:hAnsiTheme="majorHAnsi" w:hint="eastAsia"/>
+        </w:rPr>
+        <w:t>本地</w:t>
+      </w:r>
+      <w:r>
+        <w:rPr>
+          <w:rFonts w:asciiTheme="majorHAnsi" w:hAnsiTheme="majorHAnsi" w:hint="eastAsia"/>
+        </w:rPr>
+        <w:t>IDF</w:t>
+      </w:r>
+      <w:r>
+        <w:rPr>
+          <w:rFonts w:asciiTheme="majorHAnsi" w:hAnsiTheme="majorHAnsi" w:hint="eastAsia"/>
+        </w:rPr>
+        <w:t>和全局</w:t>
+      </w:r>
+      <w:r>
+        <w:rPr>
+          <w:rFonts w:asciiTheme="majorHAnsi" w:hAnsiTheme="majorHAnsi" w:hint="eastAsia"/>
+        </w:rPr>
+        <w:t>IDF</w:t>
+      </w:r>
+    </w:p>
+    <w:p>
+      <w:pPr>
+        <w:rPr>
+          <w:rFonts w:asciiTheme="majorHAnsi" w:hAnsiTheme="majorHAnsi" w:hint="eastAsia"/>
+        </w:rPr>
+      </w:pPr>
+      <w:r>
+        <w:rPr>
+          <w:rFonts w:asciiTheme="majorHAnsi" w:hAnsiTheme="majorHAnsi" w:hint="eastAsia"/>
+        </w:rPr>
+        <w:t>词频</w:t>
+      </w:r>
+      <w:r>
+        <w:rPr>
+          <w:rFonts w:asciiTheme="majorHAnsi" w:hAnsiTheme="majorHAnsi" w:hint="eastAsia"/>
+        </w:rPr>
+        <w:t>/</w:t>
+      </w:r>
+      <w:r>
+        <w:rPr>
+          <w:rFonts w:asciiTheme="majorHAnsi" w:hAnsiTheme="majorHAnsi" w:hint="eastAsia"/>
+        </w:rPr>
+        <w:t>逆向文档频率</w:t>
+      </w:r>
+      <w:r>
+        <w:rPr>
+          <w:rFonts w:asciiTheme="majorHAnsi" w:hAnsiTheme="majorHAnsi" w:hint="eastAsia"/>
+        </w:rPr>
+        <w:t xml:space="preserve"> -&gt; TF/IDF</w:t>
+      </w:r>
+      <w:r>
+        <w:rPr>
+          <w:rFonts w:asciiTheme="majorHAnsi" w:hAnsiTheme="majorHAnsi" w:hint="eastAsia"/>
+        </w:rPr>
+        <w:t>相关度算法</w:t>
+      </w:r>
+    </w:p>
+    <w:p>
+      <w:pPr>
+        <w:rPr>
+          <w:rFonts w:asciiTheme="majorHAnsi" w:hAnsiTheme="majorHAnsi" w:hint="eastAsia"/>
+        </w:rPr>
+      </w:pPr>
+      <w:r>
+        <w:rPr>
+          <w:rFonts w:asciiTheme="majorHAnsi" w:hAnsiTheme="majorHAnsi" w:hint="eastAsia"/>
+        </w:rPr>
+        <w:t>由于分片架构下的性能考虑，</w:t>
+      </w:r>
+      <w:r>
+        <w:rPr>
+          <w:rFonts w:asciiTheme="majorHAnsi" w:hAnsiTheme="majorHAnsi" w:hint="eastAsia"/>
+        </w:rPr>
+        <w:t>ES</w:t>
+      </w:r>
+      <w:r>
+        <w:rPr>
+          <w:rFonts w:asciiTheme="majorHAnsi" w:hAnsiTheme="majorHAnsi" w:hint="eastAsia"/>
+        </w:rPr>
+        <w:t>仅对当前分片中的搜索结果</w:t>
+      </w:r>
+      <w:proofErr w:type="gramStart"/>
+      <w:r>
+        <w:rPr>
+          <w:rFonts w:asciiTheme="majorHAnsi" w:hAnsiTheme="majorHAnsi" w:hint="eastAsia"/>
+        </w:rPr>
+        <w:t>做相关</w:t>
+      </w:r>
+      <w:proofErr w:type="gramEnd"/>
+      <w:r>
+        <w:rPr>
+          <w:rFonts w:asciiTheme="majorHAnsi" w:hAnsiTheme="majorHAnsi" w:hint="eastAsia"/>
+        </w:rPr>
+        <w:t>度计算，得出本地</w:t>
+      </w:r>
+      <w:r>
+        <w:rPr>
+          <w:rFonts w:asciiTheme="majorHAnsi" w:hAnsiTheme="majorHAnsi" w:hint="eastAsia"/>
+        </w:rPr>
+        <w:t>IDF</w:t>
+      </w:r>
+      <w:r>
+        <w:rPr>
+          <w:rFonts w:asciiTheme="majorHAnsi" w:hAnsiTheme="majorHAnsi" w:hint="eastAsia"/>
+        </w:rPr>
+        <w:t>，不同分片上的文档分布不一定均匀，因此最终得到的结果不会按照严格的相关性排序。</w:t>
+      </w:r>
+    </w:p>
+    <w:p>
+      <w:pPr>
+        <w:rPr>
+          <w:rFonts w:asciiTheme="majorHAnsi" w:hAnsiTheme="majorHAnsi" w:hint="eastAsia"/>
+        </w:rPr>
+      </w:pPr>
+      <w:r>
+        <w:rPr>
+          <w:rFonts w:asciiTheme="majorHAnsi" w:hAnsiTheme="majorHAnsi" w:hint="eastAsia"/>
+        </w:rPr>
+        <w:t>在文档数不断增加后，分片上的文档逐渐趋向均匀，因此本地</w:t>
+      </w:r>
+      <w:r>
+        <w:rPr>
+          <w:rFonts w:asciiTheme="majorHAnsi" w:hAnsiTheme="majorHAnsi" w:hint="eastAsia"/>
+        </w:rPr>
+        <w:t>IDF</w:t>
+      </w:r>
+      <w:r>
+        <w:rPr>
+          <w:rFonts w:asciiTheme="majorHAnsi" w:hAnsiTheme="majorHAnsi" w:hint="eastAsia"/>
+        </w:rPr>
+        <w:t>会被均匀化。</w:t>
+      </w:r>
+    </w:p>
+    <w:p>
+      <w:pPr>
+        <w:rPr>
+          <w:rFonts w:asciiTheme="majorHAnsi" w:hAnsiTheme="majorHAnsi" w:hint="eastAsia"/>
+        </w:rPr>
+      </w:pPr>
+      <w:r>
+        <w:rPr>
+          <w:rFonts w:asciiTheme="majorHAnsi" w:hAnsiTheme="majorHAnsi" w:hint="eastAsia"/>
+        </w:rPr>
+        <w:t>需要严格按照全局</w:t>
+      </w:r>
+      <w:r>
+        <w:rPr>
+          <w:rFonts w:asciiTheme="majorHAnsi" w:hAnsiTheme="majorHAnsi" w:hint="eastAsia"/>
+        </w:rPr>
+        <w:t>IDF</w:t>
+      </w:r>
+      <w:r>
+        <w:rPr>
+          <w:rFonts w:asciiTheme="majorHAnsi" w:hAnsiTheme="majorHAnsi" w:hint="eastAsia"/>
+        </w:rPr>
+        <w:t>计算结果时，在查询中</w:t>
+      </w:r>
+      <w:r>
+        <w:rPr>
+          <w:rFonts w:asciiTheme="majorHAnsi" w:hAnsiTheme="majorHAnsi" w:hint="eastAsia"/>
+        </w:rPr>
+        <w:t>添加</w:t>
+      </w:r>
+      <w:r>
+        <w:rPr>
+          <w:rFonts w:ascii="Consolas" w:hAnsi="Consolas" w:cs="Consolas"/>
+          <w:color w:val="555555"/>
+          <w:sz w:val="15"/>
+          <w:szCs w:val="15"/>
+          <w:shd w:val="clear" w:color="auto" w:fill="F8F8F8"/>
+        </w:rPr>
+        <w:t>?</w:t>
+      </w:r>
+      <w:proofErr w:type="spellStart"/>
+      <w:r>
+        <w:rPr>
+          <w:rFonts w:ascii="Consolas" w:hAnsi="Consolas" w:cs="Consolas"/>
+          <w:color w:val="555555"/>
+          <w:sz w:val="15"/>
+          <w:szCs w:val="15"/>
+          <w:shd w:val="clear" w:color="auto" w:fill="F8F8F8"/>
+        </w:rPr>
+        <w:t>search_type</w:t>
+      </w:r>
+      <w:proofErr w:type="spellEnd"/>
+      <w:r>
+        <w:rPr>
+          <w:rFonts w:ascii="Consolas" w:hAnsi="Consolas" w:cs="Consolas"/>
+          <w:color w:val="555555"/>
+          <w:sz w:val="15"/>
+          <w:szCs w:val="15"/>
+          <w:shd w:val="clear" w:color="auto" w:fill="F8F8F8"/>
+        </w:rPr>
+        <w:t>=</w:t>
+      </w:r>
+      <w:proofErr w:type="spellStart"/>
+      <w:r>
+        <w:rPr>
+          <w:rFonts w:ascii="Consolas" w:hAnsi="Consolas" w:cs="Consolas"/>
+          <w:color w:val="555555"/>
+          <w:sz w:val="15"/>
+          <w:szCs w:val="15"/>
+          <w:shd w:val="clear" w:color="auto" w:fill="F8F8F8"/>
+        </w:rPr>
+        <w:t>dfs_query_then_fetch</w:t>
+      </w:r>
+      <w:proofErr w:type="spellEnd"/>
+      <w:r>
+        <w:rPr>
+          <w:rFonts w:asciiTheme="majorHAnsi" w:hAnsiTheme="majorHAnsi" w:hint="eastAsia"/>
+        </w:rPr>
+        <w:t>，使</w:t>
+      </w:r>
+      <w:r>
+        <w:rPr>
+          <w:rFonts w:asciiTheme="majorHAnsi" w:hAnsiTheme="majorHAnsi" w:hint="eastAsia"/>
+        </w:rPr>
+        <w:t>ES</w:t>
+      </w:r>
+      <w:r>
+        <w:rPr>
+          <w:rFonts w:asciiTheme="majorHAnsi" w:hAnsiTheme="majorHAnsi" w:hint="eastAsia"/>
+        </w:rPr>
+        <w:t>对每个分片的本地</w:t>
+      </w:r>
+      <w:r>
+        <w:rPr>
+          <w:rFonts w:asciiTheme="majorHAnsi" w:hAnsiTheme="majorHAnsi" w:hint="eastAsia"/>
+        </w:rPr>
+        <w:t>IDF</w:t>
+      </w:r>
+      <w:r>
+        <w:rPr>
+          <w:rFonts w:asciiTheme="majorHAnsi" w:hAnsiTheme="majorHAnsi" w:hint="eastAsia"/>
+        </w:rPr>
+        <w:t>再进行一次计算，得出全局</w:t>
+      </w:r>
+      <w:r>
+        <w:rPr>
+          <w:rFonts w:asciiTheme="majorHAnsi" w:hAnsiTheme="majorHAnsi" w:hint="eastAsia"/>
+        </w:rPr>
+        <w:t>IDF</w:t>
+      </w:r>
+      <w:r>
+        <w:rPr>
+          <w:rFonts w:asciiTheme="majorHAnsi" w:hAnsiTheme="majorHAnsi" w:hint="eastAsia"/>
+        </w:rPr>
+        <w:t>。</w:t>
+      </w:r>
+    </w:p>
+    <w:p>
+      <w:pPr>
+        <w:rPr>
+          <w:rFonts w:asciiTheme="majorHAnsi" w:hAnsiTheme="majorHAnsi" w:hint="eastAsia"/>
+        </w:rPr>
+      </w:pPr>
+    </w:p>
+    <w:p>
+      <w:pPr>
+        <w:rPr>
+          <w:rFonts w:asciiTheme="majorHAnsi" w:hAnsiTheme="majorHAnsi" w:hint="eastAsia"/>
+        </w:rPr>
+      </w:pPr>
+    </w:p>
+    <w:p>
+      <w:pPr>
+        <w:rPr>
+          <w:rFonts w:asciiTheme="majorHAnsi" w:hAnsiTheme="majorHAnsi" w:hint="eastAsia"/>
+          <w:b/>
+        </w:rPr>
+      </w:pPr>
+      <w:r>
+        <w:rPr>
+          <w:rFonts w:asciiTheme="majorHAnsi" w:hAnsiTheme="majorHAnsi" w:hint="eastAsia"/>
+          <w:b/>
+        </w:rPr>
+        <w:t>相关度评分的理论</w:t>
+      </w:r>
+    </w:p>
+    <w:p>
+      <w:pPr>
+        <w:rPr>
+          <w:rFonts w:asciiTheme="majorHAnsi" w:hAnsiTheme="majorHAnsi" w:hint="eastAsia"/>
+        </w:rPr>
+      </w:pPr>
+    </w:p>
+    <w:p>
+      <w:pPr>
+        <w:rPr>
+          <w:rFonts w:asciiTheme="majorHAnsi" w:hAnsiTheme="majorHAnsi" w:hint="eastAsia"/>
+        </w:rPr>
+      </w:pPr>
+      <w:r>
+        <w:rPr>
+          <w:rFonts w:asciiTheme="majorHAnsi" w:hAnsiTheme="majorHAnsi" w:hint="eastAsia"/>
+        </w:rPr>
+        <w:t>1</w:t>
+      </w:r>
+      <w:r>
+        <w:rPr>
+          <w:rFonts w:asciiTheme="majorHAnsi" w:hAnsiTheme="majorHAnsi" w:hint="eastAsia"/>
+        </w:rPr>
+        <w:t>布尔模型</w:t>
+      </w:r>
+    </w:p>
+    <w:p>
+      <w:pPr>
+        <w:rPr>
+          <w:rFonts w:asciiTheme="majorHAnsi" w:hAnsiTheme="majorHAnsi" w:hint="eastAsia"/>
+        </w:rPr>
+      </w:pPr>
+      <w:r>
+        <w:rPr>
+          <w:rFonts w:asciiTheme="majorHAnsi" w:hAnsiTheme="majorHAnsi" w:hint="eastAsia"/>
+        </w:rPr>
+        <w:lastRenderedPageBreak/>
+        <w:t>使用</w:t>
+      </w:r>
+      <w:r>
+        <w:rPr>
+          <w:rFonts w:asciiTheme="majorHAnsi" w:hAnsiTheme="majorHAnsi" w:hint="eastAsia"/>
+        </w:rPr>
+        <w:t>AND, OR, NOT</w:t>
+      </w:r>
+      <w:r>
+        <w:rPr>
+          <w:rFonts w:asciiTheme="majorHAnsi" w:hAnsiTheme="majorHAnsi" w:hint="eastAsia"/>
+        </w:rPr>
+        <w:t>条件对文档进行过滤，将所有不匹配的文档排除在搜索结果外</w:t>
+      </w:r>
+    </w:p>
+    <w:p>
+      <w:pPr>
+        <w:rPr>
+          <w:rFonts w:asciiTheme="majorHAnsi" w:hAnsiTheme="majorHAnsi" w:hint="eastAsia"/>
+        </w:rPr>
+      </w:pPr>
+    </w:p>
+    <w:p>
+      <w:pPr>
+        <w:rPr>
+          <w:rFonts w:asciiTheme="majorHAnsi" w:hAnsiTheme="majorHAnsi" w:hint="eastAsia"/>
+        </w:rPr>
+      </w:pPr>
+      <w:r>
+        <w:rPr>
+          <w:rFonts w:asciiTheme="majorHAnsi" w:hAnsiTheme="majorHAnsi" w:hint="eastAsia"/>
+        </w:rPr>
+        <w:t>2</w:t>
+      </w:r>
+      <w:r>
+        <w:rPr>
+          <w:rFonts w:asciiTheme="majorHAnsi" w:hAnsiTheme="majorHAnsi" w:hint="eastAsia"/>
+        </w:rPr>
+        <w:t>词频（</w:t>
+      </w:r>
+      <w:r>
+        <w:rPr>
+          <w:rFonts w:asciiTheme="majorHAnsi" w:hAnsiTheme="majorHAnsi" w:hint="eastAsia"/>
+        </w:rPr>
+        <w:t>T</w:t>
+      </w:r>
+      <w:r>
+        <w:rPr>
+          <w:rFonts w:asciiTheme="majorHAnsi" w:hAnsiTheme="majorHAnsi" w:hint="eastAsia"/>
+        </w:rPr>
+        <w:t xml:space="preserve">erm </w:t>
+      </w:r>
+      <w:r>
+        <w:rPr>
+          <w:rFonts w:asciiTheme="majorHAnsi" w:hAnsiTheme="majorHAnsi" w:hint="eastAsia"/>
+        </w:rPr>
+        <w:t>F</w:t>
+      </w:r>
+      <w:r>
+        <w:rPr>
+          <w:rFonts w:asciiTheme="majorHAnsi" w:hAnsiTheme="majorHAnsi" w:hint="eastAsia"/>
+        </w:rPr>
+        <w:t>requency</w:t>
+      </w:r>
+      <w:r>
+        <w:rPr>
+          <w:rFonts w:asciiTheme="majorHAnsi" w:hAnsiTheme="majorHAnsi" w:hint="eastAsia"/>
+        </w:rPr>
+        <w:t xml:space="preserve"> - TF</w:t>
+      </w:r>
+      <w:r>
+        <w:rPr>
+          <w:rFonts w:asciiTheme="majorHAnsi" w:hAnsiTheme="majorHAnsi" w:hint="eastAsia"/>
+        </w:rPr>
+        <w:t>）</w:t>
+      </w:r>
+    </w:p>
+    <w:p>
+      <w:pPr>
+        <w:rPr>
+          <w:rFonts w:asciiTheme="majorHAnsi" w:hAnsiTheme="majorHAnsi" w:hint="eastAsia"/>
+        </w:rPr>
+      </w:pPr>
+      <w:r>
+        <w:rPr>
+          <w:rFonts w:asciiTheme="majorHAnsi" w:hAnsiTheme="majorHAnsi" w:hint="eastAsia"/>
+        </w:rPr>
+        <w:t>词元在</w:t>
+      </w:r>
+      <w:r>
+        <w:rPr>
+          <w:rFonts w:asciiTheme="majorHAnsi" w:hAnsiTheme="majorHAnsi" w:hint="eastAsia"/>
+        </w:rPr>
+        <w:t>文本中出现的次数频率，频率越高，权重越大</w:t>
+      </w:r>
+      <w:r>
+        <w:rPr>
+          <w:rFonts w:asciiTheme="majorHAnsi" w:hAnsiTheme="majorHAnsi" w:hint="eastAsia"/>
+        </w:rPr>
+        <w:t>。</w:t>
+      </w:r>
+    </w:p>
+    <w:p>
+      <w:pPr>
+        <w:rPr>
+          <w:rFonts w:asciiTheme="majorHAnsi" w:hAnsiTheme="majorHAnsi" w:hint="eastAsia"/>
+        </w:rPr>
+      </w:pPr>
+      <w:r>
+        <w:rPr>
+          <w:rFonts w:asciiTheme="majorHAnsi" w:hAnsiTheme="majorHAnsi" w:hint="eastAsia"/>
+        </w:rPr>
+        <w:t>词</w:t>
+      </w:r>
+      <w:r>
+        <w:rPr>
+          <w:rFonts w:asciiTheme="majorHAnsi" w:hAnsiTheme="majorHAnsi" w:hint="eastAsia"/>
+        </w:rPr>
+        <w:t xml:space="preserve"> t </w:t>
+      </w:r>
+      <w:r>
+        <w:rPr>
+          <w:rFonts w:asciiTheme="majorHAnsi" w:hAnsiTheme="majorHAnsi" w:hint="eastAsia"/>
+        </w:rPr>
+        <w:t>在文档</w:t>
+      </w:r>
+      <w:r>
+        <w:rPr>
+          <w:rFonts w:asciiTheme="majorHAnsi" w:hAnsiTheme="majorHAnsi" w:hint="eastAsia"/>
+        </w:rPr>
+        <w:t xml:space="preserve"> d </w:t>
+      </w:r>
+      <w:r>
+        <w:rPr>
+          <w:rFonts w:asciiTheme="majorHAnsi" w:hAnsiTheme="majorHAnsi" w:hint="eastAsia"/>
+        </w:rPr>
+        <w:t>的词频（</w:t>
+      </w:r>
+      <w:r>
+        <w:rPr>
+          <w:rFonts w:asciiTheme="majorHAnsi" w:hAnsiTheme="majorHAnsi" w:hint="eastAsia"/>
+        </w:rPr>
+        <w:t xml:space="preserve"> </w:t>
+      </w:r>
+      <w:proofErr w:type="spellStart"/>
+      <w:r>
+        <w:rPr>
+          <w:rFonts w:asciiTheme="majorHAnsi" w:hAnsiTheme="majorHAnsi" w:hint="eastAsia"/>
+        </w:rPr>
+        <w:t>tf</w:t>
+      </w:r>
+      <w:proofErr w:type="spellEnd"/>
+      <w:r>
+        <w:rPr>
+          <w:rFonts w:asciiTheme="majorHAnsi" w:hAnsiTheme="majorHAnsi" w:hint="eastAsia"/>
+        </w:rPr>
+        <w:t xml:space="preserve"> </w:t>
+      </w:r>
+      <w:r>
+        <w:rPr>
+          <w:rFonts w:asciiTheme="majorHAnsi" w:hAnsiTheme="majorHAnsi" w:hint="eastAsia"/>
+        </w:rPr>
+        <w:t>）是该词在文档中出现次数的平方根。</w:t>
+      </w:r>
+    </w:p>
+    <w:p>
+      <w:pPr>
+        <w:widowControl/>
+        <w:shd w:val="clear" w:color="auto" w:fill="FFFFFF"/>
+        <w:tabs>
+          <w:tab w:val="left" w:pos="916"/>
+          <w:tab w:val="left" w:pos="1832"/>
+          <w:tab w:val="left" w:pos="2748"/>
+          <w:tab w:val="left" w:pos="3664"/>
+          <w:tab w:val="left" w:pos="4580"/>
+          <w:tab w:val="left" w:pos="5496"/>
+          <w:tab w:val="left" w:pos="6412"/>
+          <w:tab w:val="left" w:pos="7328"/>
+          <w:tab w:val="left" w:pos="8244"/>
+          <w:tab w:val="left" w:pos="9160"/>
+          <w:tab w:val="left" w:pos="10076"/>
+          <w:tab w:val="left" w:pos="10992"/>
+          <w:tab w:val="left" w:pos="11908"/>
+          <w:tab w:val="left" w:pos="12824"/>
+          <w:tab w:val="left" w:pos="13740"/>
+          <w:tab w:val="left" w:pos="14656"/>
+        </w:tabs>
+        <w:jc w:val="left"/>
+        <w:rPr>
+          <w:rFonts w:ascii="Consolas" w:eastAsia="宋体" w:hAnsi="Consolas" w:cs="Consolas" w:hint="eastAsia"/>
+          <w:color w:val="888888"/>
+          <w:kern w:val="0"/>
+          <w:sz w:val="15"/>
+          <w:szCs w:val="15"/>
+        </w:rPr>
+      </w:pPr>
+      <w:proofErr w:type="spellStart"/>
+      <w:proofErr w:type="gramStart"/>
+      <w:r>
+        <w:rPr>
+          <w:rFonts w:ascii="Consolas" w:eastAsia="宋体" w:hAnsi="Consolas" w:cs="Consolas"/>
+          <w:color w:val="888888"/>
+          <w:kern w:val="0"/>
+          <w:sz w:val="15"/>
+          <w:szCs w:val="15"/>
+        </w:rPr>
+        <w:t>tf</w:t>
+      </w:r>
+      <w:proofErr w:type="spellEnd"/>
+      <w:r>
+        <w:rPr>
+          <w:rFonts w:ascii="Consolas" w:eastAsia="宋体" w:hAnsi="Consolas" w:cs="Consolas"/>
+          <w:color w:val="888888"/>
+          <w:kern w:val="0"/>
+          <w:sz w:val="15"/>
+          <w:szCs w:val="15"/>
+        </w:rPr>
+        <w:t>(</w:t>
+      </w:r>
+      <w:proofErr w:type="gramEnd"/>
+      <w:r>
+        <w:rPr>
+          <w:rFonts w:ascii="Consolas" w:eastAsia="宋体" w:hAnsi="Consolas" w:cs="Consolas"/>
+          <w:color w:val="888888"/>
+          <w:kern w:val="0"/>
+          <w:sz w:val="15"/>
+          <w:szCs w:val="15"/>
+        </w:rPr>
+        <w:t>t in d) = √</w:t>
+      </w:r>
+      <w:r>
+        <w:rPr>
+          <w:rFonts w:ascii="Consolas" w:eastAsia="宋体" w:hAnsi="Consolas" w:cs="Consolas" w:hint="eastAsia"/>
+          <w:color w:val="888888"/>
+          <w:kern w:val="0"/>
+          <w:sz w:val="15"/>
+          <w:szCs w:val="15"/>
+        </w:rPr>
+        <w:t>n</w:t>
+      </w:r>
+      <w:r>
+        <w:rPr>
+          <w:rFonts w:ascii="Consolas" w:eastAsia="宋体" w:hAnsi="Consolas" w:cs="Consolas"/>
+          <w:color w:val="888888"/>
+          <w:kern w:val="0"/>
+          <w:sz w:val="15"/>
+          <w:szCs w:val="15"/>
+        </w:rPr>
+        <w:t xml:space="preserve"> </w:t>
+      </w:r>
+    </w:p>
+    <w:p>
+      <w:pPr>
+        <w:rPr>
+          <w:rFonts w:asciiTheme="majorHAnsi" w:hAnsiTheme="majorHAnsi" w:hint="eastAsia"/>
+        </w:rPr>
+      </w:pPr>
+    </w:p>
+    <w:p>
+      <w:pPr>
+        <w:rPr>
+          <w:rFonts w:asciiTheme="majorHAnsi" w:hAnsiTheme="majorHAnsi" w:hint="eastAsia"/>
+        </w:rPr>
+      </w:pPr>
+      <w:r>
+        <w:rPr>
+          <w:rFonts w:asciiTheme="majorHAnsi" w:hAnsiTheme="majorHAnsi" w:hint="eastAsia"/>
+        </w:rPr>
+        <w:t xml:space="preserve">3 </w:t>
+      </w:r>
+      <w:r>
+        <w:rPr>
+          <w:rFonts w:asciiTheme="majorHAnsi" w:hAnsiTheme="majorHAnsi" w:hint="eastAsia"/>
+        </w:rPr>
+        <w:t>逆向文档频率（</w:t>
+      </w:r>
+      <w:r>
+        <w:rPr>
+          <w:rFonts w:asciiTheme="majorHAnsi" w:hAnsiTheme="majorHAnsi" w:hint="eastAsia"/>
+        </w:rPr>
+        <w:t xml:space="preserve">Inversion Document </w:t>
+      </w:r>
+      <w:r>
+        <w:rPr>
+          <w:rFonts w:asciiTheme="majorHAnsi" w:hAnsiTheme="majorHAnsi"/>
+        </w:rPr>
+        <w:t>Frequency</w:t>
+      </w:r>
+      <w:r>
+        <w:rPr>
+          <w:rFonts w:asciiTheme="majorHAnsi" w:hAnsiTheme="majorHAnsi" w:hint="eastAsia"/>
+        </w:rPr>
+        <w:t xml:space="preserve"> - IDF</w:t>
+      </w:r>
+      <w:r>
+        <w:rPr>
+          <w:rFonts w:asciiTheme="majorHAnsi" w:hAnsiTheme="majorHAnsi" w:hint="eastAsia"/>
+        </w:rPr>
+        <w:t>）</w:t>
+      </w:r>
+    </w:p>
+    <w:p>
+      <w:pPr>
+        <w:rPr>
+          <w:rFonts w:asciiTheme="majorHAnsi" w:hAnsiTheme="majorHAnsi" w:hint="eastAsia"/>
+        </w:rPr>
+      </w:pPr>
+      <w:r>
+        <w:rPr>
+          <w:rFonts w:asciiTheme="majorHAnsi" w:hAnsiTheme="majorHAnsi" w:hint="eastAsia"/>
+        </w:rPr>
+        <w:t>词元在所有文档中出现的频率，频率越高，权重越小。</w:t>
+      </w:r>
+    </w:p>
+    <w:p>
+      <w:pPr>
+        <w:rPr>
+          <w:rFonts w:asciiTheme="majorHAnsi" w:hAnsiTheme="majorHAnsi" w:hint="eastAsia"/>
+        </w:rPr>
+      </w:pPr>
+      <w:r>
+        <w:rPr>
+          <w:rFonts w:asciiTheme="majorHAnsi" w:hAnsiTheme="majorHAnsi" w:hint="eastAsia"/>
+        </w:rPr>
+        <w:t>词</w:t>
+      </w:r>
+      <w:r>
+        <w:rPr>
+          <w:rFonts w:asciiTheme="majorHAnsi" w:hAnsiTheme="majorHAnsi" w:hint="eastAsia"/>
+        </w:rPr>
+        <w:t xml:space="preserve"> t </w:t>
+      </w:r>
+      <w:r>
+        <w:rPr>
+          <w:rFonts w:asciiTheme="majorHAnsi" w:hAnsiTheme="majorHAnsi" w:hint="eastAsia"/>
+        </w:rPr>
+        <w:t>的逆向文档频率（</w:t>
+      </w:r>
+      <w:r>
+        <w:rPr>
+          <w:rFonts w:asciiTheme="majorHAnsi" w:hAnsiTheme="majorHAnsi" w:hint="eastAsia"/>
+        </w:rPr>
+        <w:t xml:space="preserve"> </w:t>
+      </w:r>
+      <w:proofErr w:type="spellStart"/>
+      <w:r>
+        <w:rPr>
+          <w:rFonts w:asciiTheme="majorHAnsi" w:hAnsiTheme="majorHAnsi" w:hint="eastAsia"/>
+        </w:rPr>
+        <w:t>idf</w:t>
+      </w:r>
+      <w:proofErr w:type="spellEnd"/>
+      <w:r>
+        <w:rPr>
+          <w:rFonts w:asciiTheme="majorHAnsi" w:hAnsiTheme="majorHAnsi" w:hint="eastAsia"/>
+        </w:rPr>
+        <w:t xml:space="preserve"> </w:t>
+      </w:r>
+      <w:r>
+        <w:rPr>
+          <w:rFonts w:asciiTheme="majorHAnsi" w:hAnsiTheme="majorHAnsi" w:hint="eastAsia"/>
+        </w:rPr>
+        <w:t>）是：索引中文档数量除以所有包含该词的文档数，然后求其对数</w:t>
+      </w:r>
+      <w:r>
+        <w:rPr>
+          <w:rFonts w:asciiTheme="majorHAnsi" w:hAnsiTheme="majorHAnsi" w:hint="eastAsia"/>
+        </w:rPr>
+        <w:t>。</w:t>
+      </w:r>
+    </w:p>
+    <w:p>
+      <w:pPr>
+        <w:widowControl/>
+        <w:shd w:val="clear" w:color="auto" w:fill="FFFFFF"/>
+        <w:tabs>
+          <w:tab w:val="left" w:pos="916"/>
+          <w:tab w:val="left" w:pos="1832"/>
+          <w:tab w:val="left" w:pos="2748"/>
+          <w:tab w:val="left" w:pos="3664"/>
+          <w:tab w:val="left" w:pos="4580"/>
+          <w:tab w:val="left" w:pos="5496"/>
+          <w:tab w:val="left" w:pos="6412"/>
+          <w:tab w:val="left" w:pos="7328"/>
+          <w:tab w:val="left" w:pos="8244"/>
+          <w:tab w:val="left" w:pos="9160"/>
+          <w:tab w:val="left" w:pos="10076"/>
+          <w:tab w:val="left" w:pos="10992"/>
+          <w:tab w:val="left" w:pos="11908"/>
+          <w:tab w:val="left" w:pos="12824"/>
+          <w:tab w:val="left" w:pos="13740"/>
+          <w:tab w:val="left" w:pos="14656"/>
+        </w:tabs>
+        <w:jc w:val="left"/>
+        <w:rPr>
+          <w:rFonts w:ascii="Consolas" w:eastAsia="宋体" w:hAnsi="Consolas" w:cs="Consolas"/>
+          <w:color w:val="888888"/>
+          <w:kern w:val="0"/>
+          <w:sz w:val="15"/>
+          <w:szCs w:val="15"/>
+        </w:rPr>
+      </w:pPr>
+      <w:proofErr w:type="spellStart"/>
+      <w:proofErr w:type="gramStart"/>
+      <w:r>
+        <w:rPr>
+          <w:rFonts w:ascii="Consolas" w:eastAsia="宋体" w:hAnsi="Consolas" w:cs="Consolas"/>
+          <w:color w:val="888888"/>
+          <w:kern w:val="0"/>
+          <w:sz w:val="15"/>
+          <w:szCs w:val="15"/>
+        </w:rPr>
+        <w:t>idf</w:t>
+      </w:r>
+      <w:proofErr w:type="spellEnd"/>
+      <w:r>
+        <w:rPr>
+          <w:rFonts w:ascii="Consolas" w:eastAsia="宋体" w:hAnsi="Consolas" w:cs="Consolas"/>
+          <w:color w:val="888888"/>
+          <w:kern w:val="0"/>
+          <w:sz w:val="15"/>
+          <w:szCs w:val="15"/>
+        </w:rPr>
+        <w:t>(</w:t>
+      </w:r>
+      <w:proofErr w:type="gramEnd"/>
+      <w:r>
+        <w:rPr>
+          <w:rFonts w:ascii="Consolas" w:eastAsia="宋体" w:hAnsi="Consolas" w:cs="Consolas"/>
+          <w:color w:val="888888"/>
+          <w:kern w:val="0"/>
+          <w:sz w:val="15"/>
+          <w:szCs w:val="15"/>
+        </w:rPr>
+        <w:t xml:space="preserve">t) = 1 + log ( </w:t>
+      </w:r>
+      <w:proofErr w:type="spellStart"/>
+      <w:r>
+        <w:rPr>
+          <w:rFonts w:ascii="Consolas" w:eastAsia="宋体" w:hAnsi="Consolas" w:cs="Consolas"/>
+          <w:color w:val="888888"/>
+          <w:kern w:val="0"/>
+          <w:sz w:val="15"/>
+          <w:szCs w:val="15"/>
+        </w:rPr>
+        <w:t>numDocs</w:t>
+      </w:r>
+      <w:proofErr w:type="spellEnd"/>
+      <w:r>
+        <w:rPr>
+          <w:rFonts w:ascii="Consolas" w:eastAsia="宋体" w:hAnsi="Consolas" w:cs="Consolas"/>
+          <w:color w:val="888888"/>
+          <w:kern w:val="0"/>
+          <w:sz w:val="15"/>
+          <w:szCs w:val="15"/>
+        </w:rPr>
+        <w:t xml:space="preserve"> / (</w:t>
+      </w:r>
+      <w:proofErr w:type="spellStart"/>
+      <w:r>
+        <w:rPr>
+          <w:rFonts w:ascii="Consolas" w:eastAsia="宋体" w:hAnsi="Consolas" w:cs="Consolas"/>
+          <w:color w:val="888888"/>
+          <w:kern w:val="0"/>
+          <w:sz w:val="15"/>
+          <w:szCs w:val="15"/>
+        </w:rPr>
+        <w:t>docFreq</w:t>
+      </w:r>
+      <w:proofErr w:type="spellEnd"/>
+      <w:r>
+        <w:rPr>
+          <w:rFonts w:ascii="Consolas" w:eastAsia="宋体" w:hAnsi="Consolas" w:cs="Consolas"/>
+          <w:color w:val="888888"/>
+          <w:kern w:val="0"/>
+          <w:sz w:val="15"/>
+          <w:szCs w:val="15"/>
+        </w:rPr>
+        <w:t xml:space="preserve"> + 1))</w:t>
+      </w:r>
+    </w:p>
+    <w:p>
+      <w:pPr>
+        <w:rPr>
+          <w:rFonts w:asciiTheme="majorHAnsi" w:hAnsiTheme="majorHAnsi" w:hint="eastAsia"/>
+        </w:rPr>
+      </w:pPr>
+    </w:p>
+    <w:p>
+      <w:pPr>
+        <w:rPr>
+          <w:rFonts w:asciiTheme="majorHAnsi" w:hAnsiTheme="majorHAnsi" w:hint="eastAsia"/>
+        </w:rPr>
+      </w:pPr>
+      <w:r>
+        <w:rPr>
+          <w:rFonts w:asciiTheme="majorHAnsi" w:hAnsiTheme="majorHAnsi" w:hint="eastAsia"/>
+        </w:rPr>
+        <w:t xml:space="preserve">4 </w:t>
+      </w:r>
+      <w:r>
+        <w:rPr>
+          <w:rFonts w:asciiTheme="majorHAnsi" w:hAnsiTheme="majorHAnsi" w:hint="eastAsia"/>
+        </w:rPr>
+        <w:t>字段长度归</w:t>
+      </w:r>
+      <w:proofErr w:type="gramStart"/>
+      <w:r>
+        <w:rPr>
+          <w:rFonts w:asciiTheme="majorHAnsi" w:hAnsiTheme="majorHAnsi" w:hint="eastAsia"/>
+        </w:rPr>
+        <w:t>一</w:t>
+      </w:r>
+      <w:proofErr w:type="gramEnd"/>
+      <w:r>
+        <w:rPr>
+          <w:rFonts w:asciiTheme="majorHAnsi" w:hAnsiTheme="majorHAnsi" w:hint="eastAsia"/>
+        </w:rPr>
+        <w:t>值（</w:t>
+      </w:r>
+      <w:r>
+        <w:rPr>
+          <w:rFonts w:asciiTheme="majorHAnsi" w:hAnsiTheme="majorHAnsi" w:hint="eastAsia"/>
+        </w:rPr>
+        <w:t>Field-Length Norm</w:t>
+      </w:r>
+      <w:r>
+        <w:rPr>
+          <w:rFonts w:asciiTheme="majorHAnsi" w:hAnsiTheme="majorHAnsi" w:hint="eastAsia"/>
+        </w:rPr>
+        <w:t xml:space="preserve"> - norm</w:t>
+      </w:r>
+      <w:r>
+        <w:rPr>
+          <w:rFonts w:asciiTheme="majorHAnsi" w:hAnsiTheme="majorHAnsi" w:hint="eastAsia"/>
+        </w:rPr>
+        <w:t>）</w:t>
+      </w:r>
+      <w:r>
+        <w:rPr>
+          <w:rFonts w:asciiTheme="majorHAnsi" w:hAnsiTheme="majorHAnsi" w:hint="eastAsia"/>
+        </w:rPr>
+        <w:t>【重要】</w:t>
+      </w:r>
+    </w:p>
+    <w:p>
+      <w:pPr>
+        <w:rPr>
+          <w:rFonts w:asciiTheme="majorHAnsi" w:hAnsiTheme="majorHAnsi" w:hint="eastAsia"/>
+        </w:rPr>
+      </w:pPr>
+      <w:r>
+        <w:rPr>
+          <w:rFonts w:asciiTheme="majorHAnsi" w:hAnsiTheme="majorHAnsi" w:hint="eastAsia"/>
+        </w:rPr>
+        <w:t>文档中字段的长度，搜索的内容出现在较短的字段中，相关度较大。字段越短，权重越大。</w:t>
+      </w:r>
+    </w:p>
+    <w:p>
+      <w:pPr>
+        <w:rPr>
+          <w:rFonts w:asciiTheme="majorHAnsi" w:hAnsiTheme="majorHAnsi" w:hint="eastAsia"/>
+        </w:rPr>
+      </w:pPr>
+      <w:r>
+        <w:rPr>
+          <w:rFonts w:ascii="Arial" w:hAnsi="Arial" w:cs="Arial"/>
+          <w:color w:val="212529"/>
+          <w:shd w:val="clear" w:color="auto" w:fill="FFFFFF"/>
+        </w:rPr>
+        <w:t>字段长度归</w:t>
+      </w:r>
+      <w:proofErr w:type="gramStart"/>
+      <w:r>
+        <w:rPr>
+          <w:rFonts w:ascii="Arial" w:hAnsi="Arial" w:cs="Arial"/>
+          <w:color w:val="212529"/>
+          <w:shd w:val="clear" w:color="auto" w:fill="FFFFFF"/>
+        </w:rPr>
+        <w:t>一</w:t>
+      </w:r>
+      <w:proofErr w:type="gramEnd"/>
+      <w:r>
+        <w:rPr>
+          <w:rFonts w:ascii="Arial" w:hAnsi="Arial" w:cs="Arial"/>
+          <w:color w:val="212529"/>
+          <w:shd w:val="clear" w:color="auto" w:fill="FFFFFF"/>
+        </w:rPr>
+        <w:t>值（</w:t>
+      </w:r>
+      <w:r>
+        <w:rPr>
+          <w:rFonts w:ascii="Arial" w:hAnsi="Arial" w:cs="Arial"/>
+          <w:color w:val="212529"/>
+          <w:shd w:val="clear" w:color="auto" w:fill="FFFFFF"/>
+        </w:rPr>
+        <w:t> </w:t>
+      </w:r>
+      <w:r>
+        <w:rPr>
+          <w:rStyle w:val="HTML0"/>
+          <w:rFonts w:ascii="Consolas" w:hAnsi="Consolas" w:cs="Consolas"/>
+          <w:color w:val="555555"/>
+          <w:sz w:val="22"/>
+          <w:shd w:val="clear" w:color="auto" w:fill="F8F8F8"/>
+        </w:rPr>
+        <w:t>norm</w:t>
+      </w:r>
+      <w:r>
+        <w:rPr>
+          <w:rFonts w:ascii="Arial" w:hAnsi="Arial" w:cs="Arial"/>
+          <w:color w:val="212529"/>
+          <w:shd w:val="clear" w:color="auto" w:fill="FFFFFF"/>
+        </w:rPr>
+        <w:t> </w:t>
+      </w:r>
+      <w:r>
+        <w:rPr>
+          <w:rFonts w:ascii="Arial" w:hAnsi="Arial" w:cs="Arial"/>
+          <w:color w:val="212529"/>
+          <w:shd w:val="clear" w:color="auto" w:fill="FFFFFF"/>
+        </w:rPr>
+        <w:t>）是字段中词数平方根的倒数。</w:t>
+      </w:r>
+    </w:p>
+    <w:p>
+      <w:pPr>
+        <w:pStyle w:val="HTML"/>
+        <w:shd w:val="clear" w:color="auto" w:fill="FFFFFF"/>
+        <w:rPr>
+          <w:rFonts w:ascii="Consolas" w:hAnsi="Consolas" w:cs="Consolas"/>
+          <w:color w:val="888888"/>
+          <w:sz w:val="15"/>
+          <w:szCs w:val="15"/>
+        </w:rPr>
+      </w:pPr>
+      <w:proofErr w:type="gramStart"/>
+      <w:r>
+        <w:rPr>
+          <w:rFonts w:ascii="Consolas" w:hAnsi="Consolas" w:cs="Consolas"/>
+          <w:color w:val="888888"/>
+          <w:sz w:val="15"/>
+          <w:szCs w:val="15"/>
+        </w:rPr>
+        <w:t>norm(</w:t>
+      </w:r>
+      <w:proofErr w:type="gramEnd"/>
+      <w:r>
+        <w:rPr>
+          <w:rFonts w:ascii="Consolas" w:hAnsi="Consolas" w:cs="Consolas"/>
+          <w:color w:val="888888"/>
+          <w:sz w:val="15"/>
+          <w:szCs w:val="15"/>
+        </w:rPr>
+        <w:t>d) = 1 / √</w:t>
+      </w:r>
+      <w:proofErr w:type="spellStart"/>
+      <w:r>
+        <w:rPr>
+          <w:rFonts w:ascii="Consolas" w:hAnsi="Consolas" w:cs="Consolas"/>
+          <w:color w:val="888888"/>
+          <w:sz w:val="15"/>
+          <w:szCs w:val="15"/>
+        </w:rPr>
+        <w:t>numTerms</w:t>
+      </w:r>
+      <w:proofErr w:type="spellEnd"/>
+    </w:p>
+    <w:p>
+      <w:pPr>
+        <w:rPr>
+          <w:rFonts w:asciiTheme="majorHAnsi" w:hAnsiTheme="majorHAnsi" w:hint="eastAsia"/>
+        </w:rPr>
+      </w:pPr>
+    </w:p>
+    <w:p>
+      <w:pPr>
+        <w:rPr>
+          <w:rFonts w:asciiTheme="majorHAnsi" w:hAnsiTheme="majorHAnsi" w:hint="eastAsia"/>
+        </w:rPr>
+      </w:pPr>
+      <w:r>
+        <w:rPr>
+          <w:rFonts w:asciiTheme="majorHAnsi" w:hAnsiTheme="majorHAnsi" w:hint="eastAsia"/>
+        </w:rPr>
+        <w:t>以下三个因素</w:t>
+      </w:r>
+      <w:r>
+        <w:rPr>
+          <w:rFonts w:asciiTheme="majorHAnsi" w:hAnsiTheme="majorHAnsi" w:hint="eastAsia"/>
+        </w:rPr>
+        <w:t>：</w:t>
+      </w:r>
+      <w:r>
+        <w:rPr>
+          <w:rFonts w:asciiTheme="majorHAnsi" w:hAnsiTheme="majorHAnsi" w:hint="eastAsia"/>
+        </w:rPr>
+        <w:t>词频（</w:t>
+      </w:r>
+      <w:r>
+        <w:rPr>
+          <w:rFonts w:asciiTheme="majorHAnsi" w:hAnsiTheme="majorHAnsi" w:hint="eastAsia"/>
+        </w:rPr>
+        <w:t>term frequency</w:t>
+      </w:r>
+      <w:r>
+        <w:rPr>
+          <w:rFonts w:asciiTheme="majorHAnsi" w:hAnsiTheme="majorHAnsi" w:hint="eastAsia"/>
+        </w:rPr>
+        <w:t>）、逆向文档频率（</w:t>
+      </w:r>
+      <w:r>
+        <w:rPr>
+          <w:rFonts w:asciiTheme="majorHAnsi" w:hAnsiTheme="majorHAnsi" w:hint="eastAsia"/>
+        </w:rPr>
+        <w:t>inverse document frequency</w:t>
+      </w:r>
+      <w:r>
+        <w:rPr>
+          <w:rFonts w:asciiTheme="majorHAnsi" w:hAnsiTheme="majorHAnsi" w:hint="eastAsia"/>
+        </w:rPr>
+        <w:t>）和字段长度归</w:t>
+      </w:r>
+      <w:proofErr w:type="gramStart"/>
+      <w:r>
+        <w:rPr>
+          <w:rFonts w:asciiTheme="majorHAnsi" w:hAnsiTheme="majorHAnsi" w:hint="eastAsia"/>
+        </w:rPr>
+        <w:t>一</w:t>
+      </w:r>
+      <w:proofErr w:type="gramEnd"/>
+      <w:r>
+        <w:rPr>
+          <w:rFonts w:asciiTheme="majorHAnsi" w:hAnsiTheme="majorHAnsi" w:hint="eastAsia"/>
+        </w:rPr>
+        <w:t>值（</w:t>
+      </w:r>
+      <w:r>
+        <w:rPr>
+          <w:rFonts w:asciiTheme="majorHAnsi" w:hAnsiTheme="majorHAnsi" w:hint="eastAsia"/>
+        </w:rPr>
+        <w:t>field-length norm</w:t>
+      </w:r>
+      <w:r>
+        <w:rPr>
+          <w:rFonts w:asciiTheme="majorHAnsi" w:hAnsiTheme="majorHAnsi" w:hint="eastAsia"/>
+        </w:rPr>
+        <w:t>）是在索引时计算并存储的。最后将它们结合在一起计算单个词在特定文档中的</w:t>
+      </w:r>
+      <w:r>
+        <w:rPr>
+          <w:rFonts w:asciiTheme="majorHAnsi" w:hAnsiTheme="majorHAnsi" w:hint="eastAsia"/>
+        </w:rPr>
+        <w:t xml:space="preserve"> </w:t>
+      </w:r>
+      <w:r>
+        <w:rPr>
+          <w:rFonts w:asciiTheme="majorHAnsi" w:hAnsiTheme="majorHAnsi" w:hint="eastAsia"/>
+        </w:rPr>
+        <w:t>权重</w:t>
+      </w:r>
+      <w:r>
+        <w:rPr>
+          <w:rFonts w:asciiTheme="majorHAnsi" w:hAnsiTheme="majorHAnsi" w:hint="eastAsia"/>
+        </w:rPr>
+        <w:t xml:space="preserve"> </w:t>
+      </w:r>
+      <w:r>
+        <w:rPr>
+          <w:rFonts w:asciiTheme="majorHAnsi" w:hAnsiTheme="majorHAnsi" w:hint="eastAsia"/>
+        </w:rPr>
+        <w:t>。</w:t>
+      </w:r>
+    </w:p>
+    <w:p>
+      <w:pPr>
+        <w:rPr>
+          <w:rFonts w:asciiTheme="majorHAnsi" w:hAnsiTheme="majorHAnsi" w:hint="eastAsia"/>
+        </w:rPr>
+      </w:pPr>
+    </w:p>
+    <w:p>
+      <w:pPr>
+        <w:rPr>
+          <w:rFonts w:asciiTheme="majorHAnsi" w:hAnsiTheme="majorHAnsi" w:hint="eastAsia"/>
+        </w:rPr>
+      </w:pPr>
+      <w:r>
+        <w:rPr>
+          <w:rFonts w:asciiTheme="majorHAnsi" w:hAnsiTheme="majorHAnsi" w:hint="eastAsia"/>
+        </w:rPr>
+        <w:t>查询时输出相关度计算详情：</w:t>
+      </w:r>
+    </w:p>
+    <w:p>
+      <w:pPr>
+        <w:pStyle w:val="HTML"/>
+        <w:shd w:val="clear" w:color="auto" w:fill="343741"/>
+        <w:rPr>
+          <w:rStyle w:val="pln"/>
+          <w:rFonts w:ascii="Consolas" w:hAnsi="Consolas" w:cs="Consolas"/>
+          <w:color w:val="F5F7FA"/>
+          <w:sz w:val="15"/>
+          <w:szCs w:val="15"/>
+        </w:rPr>
+      </w:pPr>
+      <w:r>
+        <w:rPr>
+          <w:rStyle w:val="kwd"/>
+          <w:rFonts w:ascii="Consolas" w:hAnsi="Consolas" w:cs="Consolas"/>
+          <w:color w:val="1BA9F5"/>
+          <w:sz w:val="15"/>
+          <w:szCs w:val="15"/>
+        </w:rPr>
+        <w:t>GET</w:t>
+      </w:r>
+      <w:r>
+        <w:rPr>
+          <w:rStyle w:val="pln"/>
+          <w:rFonts w:ascii="Consolas" w:hAnsi="Consolas" w:cs="Consolas"/>
+          <w:color w:val="F5F7FA"/>
+          <w:sz w:val="15"/>
+          <w:szCs w:val="15"/>
+        </w:rPr>
+        <w:t xml:space="preserve"> </w:t>
+      </w:r>
+      <w:r>
+        <w:rPr>
+          <w:rStyle w:val="pun"/>
+          <w:rFonts w:ascii="Consolas" w:hAnsi="Consolas" w:cs="Consolas"/>
+          <w:color w:val="F5F7FA"/>
+          <w:sz w:val="15"/>
+          <w:szCs w:val="15"/>
+        </w:rPr>
+        <w:t>/</w:t>
+      </w:r>
+      <w:r>
+        <w:rPr>
+          <w:rStyle w:val="str"/>
+          <w:rFonts w:ascii="Consolas" w:hAnsi="Consolas" w:cs="Consolas"/>
+          <w:color w:val="ADEFFF"/>
+          <w:sz w:val="15"/>
+          <w:szCs w:val="15"/>
+        </w:rPr>
+        <w:t>_search</w:t>
+      </w:r>
+    </w:p>
+    <w:p>
+      <w:pPr>
+        <w:pStyle w:val="HTML"/>
+        <w:shd w:val="clear" w:color="auto" w:fill="343741"/>
+        <w:rPr>
+          <w:rStyle w:val="pln"/>
+          <w:rFonts w:ascii="Consolas" w:hAnsi="Consolas" w:cs="Consolas"/>
+          <w:color w:val="F5F7FA"/>
+          <w:sz w:val="15"/>
+          <w:szCs w:val="15"/>
+        </w:rPr>
+      </w:pPr>
+      <w:r>
+        <w:rPr>
+          <w:rStyle w:val="pun"/>
+          <w:rFonts w:ascii="Consolas" w:hAnsi="Consolas" w:cs="Consolas"/>
+          <w:color w:val="F5F7FA"/>
+          <w:sz w:val="15"/>
+          <w:szCs w:val="15"/>
+        </w:rPr>
+        <w:t>{</w:t>
+      </w:r>
+    </w:p>
+    <w:p>
+      <w:pPr>
+        <w:pStyle w:val="HTML"/>
+        <w:shd w:val="clear" w:color="auto" w:fill="343741"/>
+        <w:rPr>
+          <w:rStyle w:val="pln"/>
+          <w:rFonts w:ascii="Consolas" w:hAnsi="Consolas" w:cs="Consolas"/>
+          <w:color w:val="F5F7FA"/>
+          <w:sz w:val="15"/>
+          <w:szCs w:val="15"/>
+        </w:rPr>
+      </w:pPr>
+      <w:r>
+        <w:rPr>
+          <w:rStyle w:val="pln"/>
+          <w:rFonts w:ascii="Consolas" w:hAnsi="Consolas" w:cs="Consolas"/>
+          <w:color w:val="F5F7FA"/>
+          <w:sz w:val="15"/>
+          <w:szCs w:val="15"/>
+        </w:rPr>
+        <w:t xml:space="preserve">    </w:t>
+      </w:r>
+      <w:r>
+        <w:rPr>
+          <w:rStyle w:val="str"/>
+          <w:rFonts w:ascii="Consolas" w:hAnsi="Consolas" w:cs="Consolas"/>
+          <w:color w:val="ADEFFF"/>
+          <w:sz w:val="15"/>
+          <w:szCs w:val="15"/>
+        </w:rPr>
+        <w:t>"</w:t>
+      </w:r>
+      <w:proofErr w:type="gramStart"/>
+      <w:r>
+        <w:rPr>
+          <w:rStyle w:val="str"/>
+          <w:rFonts w:ascii="Consolas" w:hAnsi="Consolas" w:cs="Consolas"/>
+          <w:color w:val="ADEFFF"/>
+          <w:sz w:val="15"/>
+          <w:szCs w:val="15"/>
+        </w:rPr>
+        <w:t>explain</w:t>
+      </w:r>
+      <w:proofErr w:type="gramEnd"/>
+      <w:r>
+        <w:rPr>
+          <w:rStyle w:val="str"/>
+          <w:rFonts w:ascii="Consolas" w:hAnsi="Consolas" w:cs="Consolas"/>
+          <w:color w:val="ADEFFF"/>
+          <w:sz w:val="15"/>
+          <w:szCs w:val="15"/>
+        </w:rPr>
+        <w:t>"</w:t>
+      </w:r>
+      <w:r>
+        <w:rPr>
+          <w:rStyle w:val="pun"/>
+          <w:rFonts w:ascii="Consolas" w:hAnsi="Consolas" w:cs="Consolas"/>
+          <w:color w:val="F5F7FA"/>
+          <w:sz w:val="15"/>
+          <w:szCs w:val="15"/>
+        </w:rPr>
+        <w:t>:</w:t>
+      </w:r>
+      <w:r>
+        <w:rPr>
+          <w:rStyle w:val="pln"/>
+          <w:rFonts w:ascii="Consolas" w:hAnsi="Consolas" w:cs="Consolas"/>
+          <w:color w:val="F5F7FA"/>
+          <w:sz w:val="15"/>
+          <w:szCs w:val="15"/>
+        </w:rPr>
+        <w:t xml:space="preserve"> </w:t>
+      </w:r>
+      <w:r>
+        <w:rPr>
+          <w:rStyle w:val="kwd"/>
+          <w:rFonts w:ascii="Consolas" w:hAnsi="Consolas" w:cs="Consolas"/>
+          <w:color w:val="1BA9F5"/>
+          <w:sz w:val="15"/>
+          <w:szCs w:val="15"/>
+        </w:rPr>
+        <w:t>true</w:t>
+      </w:r>
+      <w:r>
+        <w:rPr>
+          <w:rStyle w:val="pun"/>
+          <w:rFonts w:ascii="Consolas" w:hAnsi="Consolas" w:cs="Consolas"/>
+          <w:color w:val="F5F7FA"/>
+          <w:sz w:val="15"/>
+          <w:szCs w:val="15"/>
+        </w:rPr>
+        <w:t>,</w:t>
+      </w:r>
+    </w:p>
+    <w:p>
+      <w:pPr>
+        <w:pStyle w:val="HTML"/>
+        <w:shd w:val="clear" w:color="auto" w:fill="343741"/>
+        <w:rPr>
+          <w:rStyle w:val="pln"/>
+          <w:rFonts w:ascii="Consolas" w:hAnsi="Consolas" w:cs="Consolas"/>
+          <w:color w:val="F5F7FA"/>
+          <w:sz w:val="15"/>
+          <w:szCs w:val="15"/>
+        </w:rPr>
+      </w:pPr>
+      <w:r>
+        <w:rPr>
+          <w:rStyle w:val="pln"/>
+          <w:rFonts w:ascii="Consolas" w:hAnsi="Consolas" w:cs="Consolas"/>
+          <w:color w:val="F5F7FA"/>
+          <w:sz w:val="15"/>
+          <w:szCs w:val="15"/>
+        </w:rPr>
+        <w:t xml:space="preserve">    </w:t>
+      </w:r>
+      <w:r>
+        <w:rPr>
+          <w:rStyle w:val="str"/>
+          <w:rFonts w:ascii="Consolas" w:hAnsi="Consolas" w:cs="Consolas"/>
+          <w:color w:val="ADEFFF"/>
+          <w:sz w:val="15"/>
+          <w:szCs w:val="15"/>
+        </w:rPr>
+        <w:t>"</w:t>
+      </w:r>
+      <w:proofErr w:type="gramStart"/>
+      <w:r>
+        <w:rPr>
+          <w:rStyle w:val="str"/>
+          <w:rFonts w:ascii="Consolas" w:hAnsi="Consolas" w:cs="Consolas"/>
+          <w:color w:val="ADEFFF"/>
+          <w:sz w:val="15"/>
+          <w:szCs w:val="15"/>
+        </w:rPr>
+        <w:t>query</w:t>
+      </w:r>
+      <w:proofErr w:type="gramEnd"/>
+      <w:r>
+        <w:rPr>
+          <w:rStyle w:val="str"/>
+          <w:rFonts w:ascii="Consolas" w:hAnsi="Consolas" w:cs="Consolas"/>
+          <w:color w:val="ADEFFF"/>
+          <w:sz w:val="15"/>
+          <w:szCs w:val="15"/>
+        </w:rPr>
+        <w:t>"</w:t>
+      </w:r>
+      <w:r>
+        <w:rPr>
+          <w:rStyle w:val="pln"/>
+          <w:rFonts w:ascii="Consolas" w:hAnsi="Consolas" w:cs="Consolas"/>
+          <w:color w:val="F5F7FA"/>
+          <w:sz w:val="15"/>
+          <w:szCs w:val="15"/>
+        </w:rPr>
+        <w:t xml:space="preserve"> </w:t>
+      </w:r>
+      <w:r>
+        <w:rPr>
+          <w:rStyle w:val="pun"/>
+          <w:rFonts w:ascii="Consolas" w:hAnsi="Consolas" w:cs="Consolas"/>
+          <w:color w:val="F5F7FA"/>
+          <w:sz w:val="15"/>
+          <w:szCs w:val="15"/>
+        </w:rPr>
+        <w:t>:</w:t>
+      </w:r>
+      <w:r>
+        <w:rPr>
+          <w:rStyle w:val="pln"/>
+          <w:rFonts w:ascii="Consolas" w:hAnsi="Consolas" w:cs="Consolas"/>
+          <w:color w:val="F5F7FA"/>
+          <w:sz w:val="15"/>
+          <w:szCs w:val="15"/>
+        </w:rPr>
+        <w:t xml:space="preserve"> </w:t>
+      </w:r>
+      <w:r>
+        <w:rPr>
+          <w:rStyle w:val="pun"/>
+          <w:rFonts w:ascii="Consolas" w:hAnsi="Consolas" w:cs="Consolas"/>
+          <w:color w:val="F5F7FA"/>
+          <w:sz w:val="15"/>
+          <w:szCs w:val="15"/>
+        </w:rPr>
+        <w:t>{</w:t>
+      </w:r>
+    </w:p>
+    <w:p>
+      <w:pPr>
+        <w:pStyle w:val="HTML"/>
+        <w:shd w:val="clear" w:color="auto" w:fill="343741"/>
+        <w:rPr>
+          <w:rStyle w:val="pln"/>
+          <w:rFonts w:ascii="Consolas" w:hAnsi="Consolas" w:cs="Consolas"/>
+          <w:color w:val="F5F7FA"/>
+          <w:sz w:val="15"/>
+          <w:szCs w:val="15"/>
+        </w:rPr>
+      </w:pPr>
+      <w:r>
+        <w:rPr>
+          <w:rStyle w:val="pln"/>
+          <w:rFonts w:ascii="Consolas" w:hAnsi="Consolas" w:cs="Consolas"/>
+          <w:color w:val="F5F7FA"/>
+          <w:sz w:val="15"/>
+          <w:szCs w:val="15"/>
+        </w:rPr>
+        <w:t xml:space="preserve">        </w:t>
+      </w:r>
+      <w:r>
+        <w:rPr>
+          <w:rStyle w:val="str"/>
+          <w:rFonts w:ascii="Consolas" w:hAnsi="Consolas" w:cs="Consolas"/>
+          <w:color w:val="ADEFFF"/>
+          <w:sz w:val="15"/>
+          <w:szCs w:val="15"/>
+        </w:rPr>
+        <w:t>"</w:t>
+      </w:r>
+      <w:proofErr w:type="gramStart"/>
+      <w:r>
+        <w:rPr>
+          <w:rStyle w:val="str"/>
+          <w:rFonts w:ascii="Consolas" w:hAnsi="Consolas" w:cs="Consolas"/>
+          <w:color w:val="ADEFFF"/>
+          <w:sz w:val="15"/>
+          <w:szCs w:val="15"/>
+        </w:rPr>
+        <w:t>term</w:t>
+      </w:r>
+      <w:proofErr w:type="gramEnd"/>
+      <w:r>
+        <w:rPr>
+          <w:rStyle w:val="str"/>
+          <w:rFonts w:ascii="Consolas" w:hAnsi="Consolas" w:cs="Consolas"/>
+          <w:color w:val="ADEFFF"/>
+          <w:sz w:val="15"/>
+          <w:szCs w:val="15"/>
+        </w:rPr>
+        <w:t>"</w:t>
+      </w:r>
+      <w:r>
+        <w:rPr>
+          <w:rStyle w:val="pln"/>
+          <w:rFonts w:ascii="Consolas" w:hAnsi="Consolas" w:cs="Consolas"/>
+          <w:color w:val="F5F7FA"/>
+          <w:sz w:val="15"/>
+          <w:szCs w:val="15"/>
+        </w:rPr>
+        <w:t xml:space="preserve"> </w:t>
+      </w:r>
+      <w:r>
+        <w:rPr>
+          <w:rStyle w:val="pun"/>
+          <w:rFonts w:ascii="Consolas" w:hAnsi="Consolas" w:cs="Consolas"/>
+          <w:color w:val="F5F7FA"/>
+          <w:sz w:val="15"/>
+          <w:szCs w:val="15"/>
+        </w:rPr>
+        <w:t>:</w:t>
+      </w:r>
+      <w:r>
+        <w:rPr>
+          <w:rStyle w:val="pln"/>
+          <w:rFonts w:ascii="Consolas" w:hAnsi="Consolas" w:cs="Consolas"/>
+          <w:color w:val="F5F7FA"/>
+          <w:sz w:val="15"/>
+          <w:szCs w:val="15"/>
+        </w:rPr>
+        <w:t xml:space="preserve"> </w:t>
+      </w:r>
+      <w:r>
+        <w:rPr>
+          <w:rStyle w:val="pun"/>
+          <w:rFonts w:ascii="Consolas" w:hAnsi="Consolas" w:cs="Consolas"/>
+          <w:color w:val="F5F7FA"/>
+          <w:sz w:val="15"/>
+          <w:szCs w:val="15"/>
+        </w:rPr>
+        <w:t>{</w:t>
+      </w:r>
+      <w:r>
+        <w:rPr>
+          <w:rStyle w:val="pln"/>
+          <w:rFonts w:ascii="Consolas" w:hAnsi="Consolas" w:cs="Consolas"/>
+          <w:color w:val="F5F7FA"/>
+          <w:sz w:val="15"/>
+          <w:szCs w:val="15"/>
+        </w:rPr>
+        <w:t xml:space="preserve"> </w:t>
+      </w:r>
+      <w:r>
+        <w:rPr>
+          <w:rStyle w:val="str"/>
+          <w:rFonts w:ascii="Consolas" w:hAnsi="Consolas" w:cs="Consolas"/>
+          <w:color w:val="ADEFFF"/>
+          <w:sz w:val="15"/>
+          <w:szCs w:val="15"/>
+        </w:rPr>
+        <w:t>"user"</w:t>
+      </w:r>
+      <w:r>
+        <w:rPr>
+          <w:rStyle w:val="pln"/>
+          <w:rFonts w:ascii="Consolas" w:hAnsi="Consolas" w:cs="Consolas"/>
+          <w:color w:val="F5F7FA"/>
+          <w:sz w:val="15"/>
+          <w:szCs w:val="15"/>
+        </w:rPr>
+        <w:t xml:space="preserve"> </w:t>
+      </w:r>
+      <w:r>
+        <w:rPr>
+          <w:rStyle w:val="pun"/>
+          <w:rFonts w:ascii="Consolas" w:hAnsi="Consolas" w:cs="Consolas"/>
+          <w:color w:val="F5F7FA"/>
+          <w:sz w:val="15"/>
+          <w:szCs w:val="15"/>
+        </w:rPr>
+        <w:t>:</w:t>
+      </w:r>
+      <w:r>
+        <w:rPr>
+          <w:rStyle w:val="pln"/>
+          <w:rFonts w:ascii="Consolas" w:hAnsi="Consolas" w:cs="Consolas"/>
+          <w:color w:val="F5F7FA"/>
+          <w:sz w:val="15"/>
+          <w:szCs w:val="15"/>
+        </w:rPr>
+        <w:t xml:space="preserve"> </w:t>
+      </w:r>
+      <w:r>
+        <w:rPr>
+          <w:rStyle w:val="str"/>
+          <w:rFonts w:ascii="Consolas" w:hAnsi="Consolas" w:cs="Consolas"/>
+          <w:color w:val="ADEFFF"/>
+          <w:sz w:val="15"/>
+          <w:szCs w:val="15"/>
+        </w:rPr>
+        <w:t>"</w:t>
+      </w:r>
+      <w:proofErr w:type="spellStart"/>
+      <w:r>
+        <w:rPr>
+          <w:rStyle w:val="str"/>
+          <w:rFonts w:ascii="Consolas" w:hAnsi="Consolas" w:cs="Consolas"/>
+          <w:color w:val="ADEFFF"/>
+          <w:sz w:val="15"/>
+          <w:szCs w:val="15"/>
+        </w:rPr>
+        <w:t>kimchy</w:t>
+      </w:r>
+      <w:proofErr w:type="spellEnd"/>
+      <w:r>
+        <w:rPr>
+          <w:rStyle w:val="str"/>
+          <w:rFonts w:ascii="Consolas" w:hAnsi="Consolas" w:cs="Consolas"/>
+          <w:color w:val="ADEFFF"/>
+          <w:sz w:val="15"/>
+          <w:szCs w:val="15"/>
+        </w:rPr>
+        <w:t>"</w:t>
+      </w:r>
+      <w:r>
+        <w:rPr>
+          <w:rStyle w:val="pln"/>
+          <w:rFonts w:ascii="Consolas" w:hAnsi="Consolas" w:cs="Consolas"/>
+          <w:color w:val="F5F7FA"/>
+          <w:sz w:val="15"/>
+          <w:szCs w:val="15"/>
+        </w:rPr>
+        <w:t xml:space="preserve"> </w:t>
+      </w:r>
+      <w:r>
+        <w:rPr>
+          <w:rStyle w:val="pun"/>
+          <w:rFonts w:ascii="Consolas" w:hAnsi="Consolas" w:cs="Consolas"/>
+          <w:color w:val="F5F7FA"/>
+          <w:sz w:val="15"/>
+          <w:szCs w:val="15"/>
+        </w:rPr>
+        <w:t>}</w:t>
+      </w:r>
+    </w:p>
+    <w:p>
+      <w:pPr>
+        <w:pStyle w:val="HTML"/>
+        <w:shd w:val="clear" w:color="auto" w:fill="343741"/>
+        <w:rPr>
+          <w:rStyle w:val="pln"/>
+          <w:rFonts w:ascii="Consolas" w:hAnsi="Consolas" w:cs="Consolas"/>
+          <w:color w:val="F5F7FA"/>
+          <w:sz w:val="15"/>
+          <w:szCs w:val="15"/>
+        </w:rPr>
+      </w:pPr>
+      <w:r>
+        <w:rPr>
+          <w:rStyle w:val="pln"/>
+          <w:rFonts w:ascii="Consolas" w:hAnsi="Consolas" w:cs="Consolas"/>
+          <w:color w:val="F5F7FA"/>
+          <w:sz w:val="15"/>
+          <w:szCs w:val="15"/>
+        </w:rPr>
+        <w:t xml:space="preserve">    </w:t>
+      </w:r>
+      <w:r>
+        <w:rPr>
+          <w:rStyle w:val="pun"/>
+          <w:rFonts w:ascii="Consolas" w:hAnsi="Consolas" w:cs="Consolas"/>
+          <w:color w:val="F5F7FA"/>
+          <w:sz w:val="15"/>
+          <w:szCs w:val="15"/>
+        </w:rPr>
+        <w:t>}</w:t>
+      </w:r>
+    </w:p>
+    <w:p>
+      <w:pPr>
+        <w:pStyle w:val="HTML"/>
+        <w:shd w:val="clear" w:color="auto" w:fill="343741"/>
+        <w:rPr>
+          <w:rFonts w:ascii="Consolas" w:hAnsi="Consolas" w:cs="Consolas"/>
+          <w:color w:val="888888"/>
+          <w:sz w:val="15"/>
+          <w:szCs w:val="15"/>
+        </w:rPr>
+      </w:pPr>
+      <w:r>
+        <w:rPr>
+          <w:rStyle w:val="pun"/>
+          <w:rFonts w:ascii="Consolas" w:hAnsi="Consolas" w:cs="Consolas"/>
+          <w:color w:val="F5F7FA"/>
+          <w:sz w:val="15"/>
+          <w:szCs w:val="15"/>
+        </w:rPr>
+        <w:t>}</w:t>
+      </w:r>
+    </w:p>
+    <w:p>
+      <w:pPr>
+        <w:rPr>
+          <w:rFonts w:asciiTheme="majorHAnsi" w:hAnsiTheme="majorHAnsi" w:hint="eastAsia"/>
+        </w:rPr>
+      </w:pPr>
+    </w:p>
+    <w:p>
+      <w:pPr>
+        <w:rPr>
+          <w:rFonts w:asciiTheme="majorHAnsi" w:hAnsiTheme="majorHAnsi" w:hint="eastAsia"/>
+        </w:rPr>
+      </w:pPr>
+      <w:r>
+        <w:rPr>
+          <w:rFonts w:asciiTheme="majorHAnsi" w:hAnsiTheme="majorHAnsi" w:hint="eastAsia"/>
+        </w:rPr>
+        <w:t xml:space="preserve">5 </w:t>
+      </w:r>
+      <w:r>
+        <w:rPr>
+          <w:rFonts w:asciiTheme="majorHAnsi" w:hAnsiTheme="majorHAnsi" w:hint="eastAsia"/>
+        </w:rPr>
+        <w:t>向量空间模型（</w:t>
+      </w:r>
+      <w:r>
+        <w:rPr>
+          <w:rFonts w:asciiTheme="majorHAnsi" w:hAnsiTheme="majorHAnsi" w:hint="eastAsia"/>
+        </w:rPr>
+        <w:t>Vector Space Model</w:t>
+      </w:r>
+      <w:r>
+        <w:rPr>
+          <w:rFonts w:asciiTheme="majorHAnsi" w:hAnsiTheme="majorHAnsi" w:hint="eastAsia"/>
+        </w:rPr>
+        <w:t>）</w:t>
+      </w:r>
+    </w:p>
+    <w:p>
+      <w:pPr>
+        <w:rPr>
+          <w:rFonts w:asciiTheme="majorHAnsi" w:hAnsiTheme="majorHAnsi" w:hint="eastAsia"/>
+        </w:rPr>
+      </w:pPr>
+      <w:r>
+        <w:rPr>
+          <w:rFonts w:asciiTheme="majorHAnsi" w:hAnsiTheme="majorHAnsi" w:hint="eastAsia"/>
+        </w:rPr>
+        <w:t>用于比较多词查询，将文档和查询都以向量形式表示。对每个词都进行权重计算（默认使用</w:t>
+      </w:r>
+      <w:r>
+        <w:rPr>
+          <w:rFonts w:asciiTheme="majorHAnsi" w:hAnsiTheme="majorHAnsi" w:hint="eastAsia"/>
+        </w:rPr>
+        <w:t>TF/IDF</w:t>
+      </w:r>
+      <w:r>
+        <w:rPr>
+          <w:rFonts w:asciiTheme="majorHAnsi" w:hAnsiTheme="majorHAnsi" w:hint="eastAsia"/>
+        </w:rPr>
+        <w:t>算法</w:t>
+      </w:r>
+      <w:r>
+        <w:rPr>
+          <w:rFonts w:asciiTheme="majorHAnsi" w:hAnsiTheme="majorHAnsi" w:hint="eastAsia"/>
+        </w:rPr>
+        <w:t>，也有其他的如</w:t>
+      </w:r>
+      <w:r>
+        <w:rPr>
+          <w:rFonts w:asciiTheme="majorHAnsi" w:hAnsiTheme="majorHAnsi"/>
+        </w:rPr>
+        <w:t>Okapi-BM25</w:t>
+      </w:r>
+      <w:r>
+        <w:rPr>
+          <w:rFonts w:asciiTheme="majorHAnsi" w:hAnsiTheme="majorHAnsi" w:hint="eastAsia"/>
+        </w:rPr>
+        <w:t>）</w:t>
+      </w:r>
+    </w:p>
+    <w:p>
+      <w:pPr>
+        <w:rPr>
+          <w:rFonts w:asciiTheme="majorHAnsi" w:hAnsiTheme="majorHAnsi" w:hint="eastAsia"/>
+        </w:rPr>
+      </w:pPr>
       <w:bookmarkStart w:id="0" w:name="_GoBack"/>
       <w:bookmarkEnd w:id="0"/>
-      <w:r>
-        <w:rPr>
-          <w:rStyle w:val="pun"/>
-          <w:rFonts w:ascii="Consolas" w:hAnsi="Consolas" w:cs="Consolas"/>
-          <w:color w:val="F5F7FA"/>
-          <w:sz w:val="15"/>
-          <w:szCs w:val="15"/>
-        </w:rPr>
-        <w:t>}</w:t>
-      </w:r>
-    </w:p>
-    <w:p>
-      <w:pPr>
-        <w:rPr>
-          <w:rFonts w:asciiTheme="majorHAnsi" w:hAnsiTheme="majorHAnsi"/>
-        </w:rPr>
-      </w:pPr>
     </w:p>
     <w:sectPr>
       <w:pgSz w:w="11906" w:h="16838"/>
@@ -13759,6 +15493,19 @@
       <w:szCs w:val="18"/>
     </w:rPr>
   </w:style>
+  <w:style w:type="character" w:styleId="HTML0">
+    <w:name w:val="HTML Code"/>
+    <w:basedOn w:val="a0"/>
+    <w:uiPriority w:val="99"/>
+    <w:semiHidden/>
+    <w:unhideWhenUsed/>
+    <w:rsid w:val="00F257B8"/>
+    <w:rPr>
+      <w:rFonts w:ascii="宋体" w:eastAsia="宋体" w:hAnsi="宋体" w:cs="宋体"/>
+      <w:sz w:val="24"/>
+      <w:szCs w:val="24"/>
+    </w:rPr>
+  </w:style>
 </w:styles>
 </file>
 
@@ -14142,6 +15889,19 @@
       <w:szCs w:val="18"/>
     </w:rPr>
   </w:style>
+  <w:style w:type="character" w:styleId="HTML0">
+    <w:name w:val="HTML Code"/>
+    <w:basedOn w:val="a0"/>
+    <w:uiPriority w:val="99"/>
+    <w:semiHidden/>
+    <w:unhideWhenUsed/>
+    <w:rsid w:val="00F257B8"/>
+    <w:rPr>
+      <w:rFonts w:ascii="宋体" w:eastAsia="宋体" w:hAnsi="宋体" w:cs="宋体"/>
+      <w:sz w:val="24"/>
+      <w:szCs w:val="24"/>
+    </w:rPr>
+  </w:style>
 </w:styles>
 </file>
 

</xml_diff>